<commit_message>
OWASP-ize all the things 😎
</commit_message>
<xml_diff>
--- a/templates/reference.docx
+++ b/templates/reference.docx
@@ -3,25 +3,14 @@
 <w:document xmlns:wpc="http://schemas.microsoft.com/office/word/2010/wordprocessingCanvas" xmlns:cx="http://schemas.microsoft.com/office/drawing/2014/chartex" xmlns:cx1="http://schemas.microsoft.com/office/drawing/2015/9/8/chartex" xmlns:cx2="http://schemas.microsoft.com/office/drawing/2015/10/21/chartex" xmlns:cx3="http://schemas.microsoft.com/office/drawing/2016/5/9/chartex" xmlns:cx4="http://schemas.microsoft.com/office/drawing/2016/5/10/chartex" xmlns:cx5="http://schemas.microsoft.com/office/drawing/2016/5/11/chartex" xmlns:cx6="http://schemas.microsoft.com/office/drawing/2016/5/12/chartex" xmlns:cx7="http://schemas.microsoft.com/office/drawing/2016/5/13/chartex" xmlns:cx8="http://schemas.microsoft.com/office/drawing/2016/5/14/chartex" xmlns:mc="http://schemas.openxmlformats.org/markup-compatibility/2006" xmlns:aink="http://schemas.microsoft.com/office/drawing/2016/ink" xmlns:am3d="http://schemas.microsoft.com/office/drawing/2017/model3d" xmlns:o="urn:schemas-microsoft-com:office:office" xmlns:r="http://schemas.openxmlformats.org/officeDocument/2006/relationships" xmlns:m="http://schemas.openxmlformats.org/officeDocument/2006/math" xmlns:v="urn:schemas-microsoft-com:vml" xmlns:wp14="http://schemas.microsoft.com/office/word/2010/wordprocessingDrawing" xmlns:wp="http://schemas.openxmlformats.org/drawingml/2006/wordprocessingDrawing" xmlns:w10="urn:schemas-microsoft-com:office:word" xmlns:w="http://schemas.openxmlformats.org/wordprocessingml/2006/main" xmlns:w14="http://schemas.microsoft.com/office/word/2010/wordml" xmlns:w15="http://schemas.microsoft.com/office/word/2012/wordml" xmlns:w16cid="http://schemas.microsoft.com/office/word/2016/wordml/cid" xmlns:w16se="http://schemas.microsoft.com/office/word/2015/wordml/symex" xmlns:wpg="http://schemas.microsoft.com/office/word/2010/wordprocessingGroup" xmlns:wpi="http://schemas.microsoft.com/office/word/2010/wordprocessingInk" xmlns:wne="http://schemas.microsoft.com/office/word/2006/wordml" xmlns:wps="http://schemas.microsoft.com/office/word/2010/wordprocessingShape" mc:Ignorable="w14 w15 w16se w16cid wp14">
   <w:body>
     <w:p>
-      <w:pPr>
-        <w:pStyle w:val="SourceCode"/>
-      </w:pPr>
-      <w:r>
-        <w:br w:type="page"/>
-      </w:r>
-    </w:p>
-    <w:p>
-      <w:pPr>
-        <w:spacing w:before="0" w:after="0" w:line="240" w:lineRule="auto"/>
-      </w:pPr>
+      <w:bookmarkStart w:id="0" w:name="_GoBack"/>
+      <w:bookmarkEnd w:id="0"/>
     </w:p>
     <w:sectPr>
       <w:headerReference w:type="even" r:id="rId8"/>
       <w:headerReference w:type="default" r:id="rId9"/>
       <w:footerReference w:type="even" r:id="rId10"/>
       <w:footerReference w:type="default" r:id="rId11"/>
-      <w:headerReference w:type="first" r:id="rId12"/>
-      <w:footerReference w:type="first" r:id="rId13"/>
       <w:pgSz w:w="11900" w:h="16840"/>
       <w:pgMar w:top="1440" w:right="1440" w:bottom="1440" w:left="1440" w:header="708" w:footer="708" w:gutter="0"/>
       <w:cols w:space="708"/>
@@ -53,518 +42,213 @@
 
 <file path=word/footer1.xml><?xml version="1.0" encoding="utf-8"?>
 <w:ftr xmlns:wpc="http://schemas.microsoft.com/office/word/2010/wordprocessingCanvas" xmlns:cx="http://schemas.microsoft.com/office/drawing/2014/chartex" xmlns:cx1="http://schemas.microsoft.com/office/drawing/2015/9/8/chartex" xmlns:cx2="http://schemas.microsoft.com/office/drawing/2015/10/21/chartex" xmlns:cx3="http://schemas.microsoft.com/office/drawing/2016/5/9/chartex" xmlns:cx4="http://schemas.microsoft.com/office/drawing/2016/5/10/chartex" xmlns:cx5="http://schemas.microsoft.com/office/drawing/2016/5/11/chartex" xmlns:cx6="http://schemas.microsoft.com/office/drawing/2016/5/12/chartex" xmlns:cx7="http://schemas.microsoft.com/office/drawing/2016/5/13/chartex" xmlns:cx8="http://schemas.microsoft.com/office/drawing/2016/5/14/chartex" xmlns:mc="http://schemas.openxmlformats.org/markup-compatibility/2006" xmlns:aink="http://schemas.microsoft.com/office/drawing/2016/ink" xmlns:am3d="http://schemas.microsoft.com/office/drawing/2017/model3d" xmlns:o="urn:schemas-microsoft-com:office:office" xmlns:r="http://schemas.openxmlformats.org/officeDocument/2006/relationships" xmlns:m="http://schemas.openxmlformats.org/officeDocument/2006/math" xmlns:v="urn:schemas-microsoft-com:vml" xmlns:wp14="http://schemas.microsoft.com/office/word/2010/wordprocessingDrawing" xmlns:wp="http://schemas.openxmlformats.org/drawingml/2006/wordprocessingDrawing" xmlns:w10="urn:schemas-microsoft-com:office:word" xmlns:w="http://schemas.openxmlformats.org/wordprocessingml/2006/main" xmlns:w14="http://schemas.microsoft.com/office/word/2010/wordml" xmlns:w15="http://schemas.microsoft.com/office/word/2012/wordml" xmlns:w16cid="http://schemas.microsoft.com/office/word/2016/wordml/cid" xmlns:w16se="http://schemas.microsoft.com/office/word/2015/wordml/symex" xmlns:wpg="http://schemas.microsoft.com/office/word/2010/wordprocessingGroup" xmlns:wpi="http://schemas.microsoft.com/office/word/2010/wordprocessingInk" xmlns:wne="http://schemas.microsoft.com/office/word/2006/wordml" xmlns:wps="http://schemas.microsoft.com/office/word/2010/wordprocessingShape" mc:Ignorable="w14 w15 w16se w16cid wp14">
+  <w:tbl>
+    <w:tblPr>
+      <w:tblW w:w="5000" w:type="pct"/>
+      <w:tblCellMar>
+        <w:top w:w="58" w:type="dxa"/>
+        <w:left w:w="115" w:type="dxa"/>
+        <w:bottom w:w="58" w:type="dxa"/>
+        <w:right w:w="115" w:type="dxa"/>
+      </w:tblCellMar>
+      <w:tblLook w:val="04A0" w:firstRow="1" w:lastRow="0" w:firstColumn="1" w:lastColumn="0" w:noHBand="0" w:noVBand="1"/>
+    </w:tblPr>
+    <w:tblGrid>
+      <w:gridCol w:w="532"/>
+      <w:gridCol w:w="8488"/>
+    </w:tblGrid>
+    <w:tr>
+      <w:tc>
+        <w:tcPr>
+          <w:tcW w:w="295" w:type="pct"/>
+          <w:tcBorders>
+            <w:right w:val="single" w:sz="18" w:space="0" w:color="5B9BD5" w:themeColor="accent1"/>
+          </w:tcBorders>
+        </w:tcPr>
+        <w:p>
+          <w:pPr>
+            <w:pStyle w:val="Header"/>
+            <w:rPr>
+              <w:szCs w:val="20"/>
+            </w:rPr>
+          </w:pPr>
+          <w:r>
+            <w:rPr>
+              <w:szCs w:val="20"/>
+            </w:rPr>
+            <w:fldChar w:fldCharType="begin"/>
+          </w:r>
+          <w:r>
+            <w:rPr>
+              <w:szCs w:val="20"/>
+            </w:rPr>
+            <w:instrText xml:space="preserve"> PAGE   \* MERGEFORMAT </w:instrText>
+          </w:r>
+          <w:r>
+            <w:rPr>
+              <w:szCs w:val="20"/>
+            </w:rPr>
+            <w:fldChar w:fldCharType="separate"/>
+          </w:r>
+          <w:r>
+            <w:rPr>
+              <w:noProof/>
+              <w:szCs w:val="20"/>
+            </w:rPr>
+            <w:t>10</w:t>
+          </w:r>
+          <w:r>
+            <w:rPr>
+              <w:szCs w:val="20"/>
+            </w:rPr>
+            <w:fldChar w:fldCharType="end"/>
+          </w:r>
+        </w:p>
+      </w:tc>
+      <w:sdt>
+        <w:sdtPr>
+          <w:rPr>
+            <w:szCs w:val="20"/>
+          </w:rPr>
+          <w:alias w:val="Title"/>
+          <w:id w:val="177129825"/>
+          <w:dataBinding w:prefixMappings="xmlns:ns0='http://schemas.openxmlformats.org/package/2006/metadata/core-properties' xmlns:ns1='http://purl.org/dc/elements/1.1/'" w:xpath="/ns0:coreProperties[1]/ns1:title[1]" w:storeItemID="{6C3C8BC8-F283-45AE-878A-BAB7291924A1}"/>
+          <w:text/>
+        </w:sdtPr>
+        <w:sdtEndPr/>
+        <w:sdtContent>
+          <w:tc>
+            <w:tcPr>
+              <w:tcW w:w="4705" w:type="pct"/>
+              <w:tcBorders>
+                <w:left w:val="single" w:sz="18" w:space="0" w:color="5B9BD5" w:themeColor="accent1"/>
+              </w:tcBorders>
+            </w:tcPr>
+            <w:p>
+              <w:pPr>
+                <w:pStyle w:val="Header"/>
+                <w:rPr>
+                  <w:szCs w:val="20"/>
+                </w:rPr>
+              </w:pPr>
+              <w:r>
+                <w:rPr>
+                  <w:szCs w:val="20"/>
+                </w:rPr>
+                <w:t>OWASP Application Security Verification Standard 4.0</w:t>
+              </w:r>
+            </w:p>
+          </w:tc>
+        </w:sdtContent>
+      </w:sdt>
+    </w:tr>
+  </w:tbl>
   <w:p>
     <w:pPr>
-      <w:pStyle w:val="HeaderFooter"/>
-      <w:rPr>
-        <w:lang w:val="de-DE"/>
-      </w:rPr>
+      <w:pStyle w:val="Footer"/>
     </w:pPr>
-    <w:r>
-      <w:rPr>
-        <w:lang w:val="de-DE"/>
-      </w:rPr>
-      <w:t>Redguard AG</w:t>
-    </w:r>
-    <w:r>
-      <w:rPr>
-        <w:sz w:val="50"/>
-        <w:szCs w:val="50"/>
-        <w:lang w:val="de-DE"/>
-      </w:rPr>
-      <w:t xml:space="preserve"> </w:t>
-    </w:r>
-    <w:r>
-      <w:rPr>
-        <w:lang w:val="de-DE"/>
-      </w:rPr>
-      <w:t>|</w:t>
-    </w:r>
-    <w:r>
-      <w:rPr>
-        <w:sz w:val="50"/>
-        <w:szCs w:val="50"/>
-        <w:lang w:val="de-DE"/>
-      </w:rPr>
-      <w:t xml:space="preserve"> </w:t>
-    </w:r>
-    <w:proofErr w:type="spellStart"/>
-    <w:r>
-      <w:rPr>
-        <w:lang w:val="de-CH"/>
-      </w:rPr>
-      <w:t>Eigerstrasse</w:t>
-    </w:r>
-    <w:proofErr w:type="spellEnd"/>
-    <w:r>
-      <w:rPr>
-        <w:lang w:val="de-DE"/>
-      </w:rPr>
-      <w:t xml:space="preserve"> </w:t>
-    </w:r>
-    <w:r>
-      <w:rPr>
-        <w:lang w:val="de-DE"/>
-      </w:rPr>
-      <w:t>60</w:t>
-    </w:r>
-    <w:r>
-      <w:rPr>
-        <w:sz w:val="50"/>
-        <w:szCs w:val="50"/>
-        <w:lang w:val="de-DE"/>
-      </w:rPr>
-      <w:t xml:space="preserve"> </w:t>
-    </w:r>
-    <w:r>
-      <w:rPr>
-        <w:lang w:val="de-DE"/>
-      </w:rPr>
-      <w:t>|</w:t>
-    </w:r>
-    <w:r>
-      <w:rPr>
-        <w:sz w:val="50"/>
-        <w:szCs w:val="50"/>
-        <w:lang w:val="de-DE"/>
-      </w:rPr>
-      <w:t xml:space="preserve"> </w:t>
-    </w:r>
-    <w:r>
-      <w:rPr>
-        <w:lang w:val="de-DE"/>
-      </w:rPr>
-      <w:t>CH-3007 Bern</w:t>
-    </w:r>
-    <w:r>
-      <w:rPr>
-        <w:sz w:val="50"/>
-        <w:szCs w:val="50"/>
-        <w:lang w:val="de-DE"/>
-      </w:rPr>
-      <w:t xml:space="preserve"> </w:t>
-    </w:r>
-    <w:r>
-      <w:rPr>
-        <w:lang w:val="de-DE"/>
-      </w:rPr>
-      <w:t>|</w:t>
-    </w:r>
-    <w:r>
-      <w:rPr>
-        <w:sz w:val="50"/>
-        <w:szCs w:val="50"/>
-        <w:lang w:val="de-DE"/>
-      </w:rPr>
-      <w:t xml:space="preserve"> </w:t>
-    </w:r>
-    <w:r>
-      <w:rPr>
-        <w:lang w:val="de-DE"/>
-      </w:rPr>
-      <w:t>www.redguard.ch</w:t>
-    </w:r>
-    <w:r>
-      <w:rPr>
-        <w:sz w:val="50"/>
-        <w:szCs w:val="50"/>
-        <w:lang w:val="de-DE"/>
-      </w:rPr>
-      <w:t xml:space="preserve"> </w:t>
-    </w:r>
-    <w:r>
-      <w:rPr>
-        <w:lang w:val="de-DE"/>
-      </w:rPr>
-      <w:t>|</w:t>
-    </w:r>
-    <w:r>
-      <w:rPr>
-        <w:sz w:val="50"/>
-        <w:szCs w:val="50"/>
-        <w:lang w:val="de-DE"/>
-      </w:rPr>
-      <w:t xml:space="preserve"> </w:t>
-    </w:r>
-    <w:r>
-      <w:rPr>
-        <w:lang w:val="de-DE"/>
-      </w:rPr>
-      <w:t>contact@redguard.ch</w:t>
-    </w:r>
-    <w:r>
-      <w:rPr>
-        <w:sz w:val="50"/>
-        <w:szCs w:val="50"/>
-        <w:lang w:val="de-DE"/>
-      </w:rPr>
-      <w:t xml:space="preserve"> </w:t>
-    </w:r>
-    <w:r>
-      <w:rPr>
-        <w:lang w:val="de-DE"/>
-      </w:rPr>
-      <w:t>|</w:t>
-    </w:r>
-    <w:r>
-      <w:rPr>
-        <w:sz w:val="50"/>
-        <w:szCs w:val="50"/>
-        <w:lang w:val="de-DE"/>
-      </w:rPr>
-      <w:t xml:space="preserve"> </w:t>
-    </w:r>
-    <w:sdt>
-      <w:sdtPr>
-        <w:id w:val="-1654067410"/>
-        <w:docPartObj>
-          <w:docPartGallery w:val="Page Numbers (Top of Page)"/>
-          <w:docPartUnique/>
-        </w:docPartObj>
-      </w:sdtPr>
-      <w:sdtEndPr/>
-      <w:sdtContent>
-        <w:r>
-          <w:rPr>
-            <w:lang w:val="de-DE"/>
-          </w:rPr>
-          <w:t>Page</w:t>
-        </w:r>
-        <w:r>
-          <w:rPr>
-            <w:lang w:val="de-DE"/>
-          </w:rPr>
-          <w:t xml:space="preserve"> </w:t>
-        </w:r>
-        <w:r>
-          <w:fldChar w:fldCharType="begin"/>
-        </w:r>
-        <w:r>
-          <w:rPr>
-            <w:lang w:val="de-DE"/>
-          </w:rPr>
-          <w:instrText xml:space="preserve"> PAGE </w:instrText>
-        </w:r>
-        <w:r>
-          <w:fldChar w:fldCharType="separate"/>
-        </w:r>
-        <w:r>
-          <w:rPr>
-            <w:lang w:val="de-CH"/>
-          </w:rPr>
-          <w:t>11</w:t>
-        </w:r>
-        <w:r>
-          <w:fldChar w:fldCharType="end"/>
-        </w:r>
-        <w:r>
-          <w:rPr>
-            <w:lang w:val="de-DE"/>
-          </w:rPr>
-          <w:t xml:space="preserve"> </w:t>
-        </w:r>
-        <w:proofErr w:type="spellStart"/>
-        <w:r>
-          <w:rPr>
-            <w:lang w:val="de-DE"/>
-          </w:rPr>
-          <w:t>of</w:t>
-        </w:r>
-        <w:proofErr w:type="spellEnd"/>
-        <w:r>
-          <w:rPr>
-            <w:lang w:val="de-DE"/>
-          </w:rPr>
-          <w:t xml:space="preserve"> </w:t>
-        </w:r>
-        <w:r>
-          <w:fldChar w:fldCharType="begin"/>
-        </w:r>
-        <w:r>
-          <w:rPr>
-            <w:lang w:val="de-DE"/>
-          </w:rPr>
-          <w:instrText xml:space="preserve"> NUMPAGES  </w:instrText>
-        </w:r>
-        <w:r>
-          <w:fldChar w:fldCharType="separate"/>
-        </w:r>
-        <w:r>
-          <w:rPr>
-            <w:lang w:val="de-CH"/>
-          </w:rPr>
-          <w:t>11</w:t>
-        </w:r>
-        <w:r>
-          <w:rPr>
-            <w:noProof/>
-          </w:rPr>
-          <w:fldChar w:fldCharType="end"/>
-        </w:r>
-      </w:sdtContent>
-    </w:sdt>
   </w:p>
 </w:ftr>
 </file>
 
 <file path=word/footer2.xml><?xml version="1.0" encoding="utf-8"?>
 <w:ftr xmlns:wpc="http://schemas.microsoft.com/office/word/2010/wordprocessingCanvas" xmlns:cx="http://schemas.microsoft.com/office/drawing/2014/chartex" xmlns:cx1="http://schemas.microsoft.com/office/drawing/2015/9/8/chartex" xmlns:cx2="http://schemas.microsoft.com/office/drawing/2015/10/21/chartex" xmlns:cx3="http://schemas.microsoft.com/office/drawing/2016/5/9/chartex" xmlns:cx4="http://schemas.microsoft.com/office/drawing/2016/5/10/chartex" xmlns:cx5="http://schemas.microsoft.com/office/drawing/2016/5/11/chartex" xmlns:cx6="http://schemas.microsoft.com/office/drawing/2016/5/12/chartex" xmlns:cx7="http://schemas.microsoft.com/office/drawing/2016/5/13/chartex" xmlns:cx8="http://schemas.microsoft.com/office/drawing/2016/5/14/chartex" xmlns:mc="http://schemas.openxmlformats.org/markup-compatibility/2006" xmlns:aink="http://schemas.microsoft.com/office/drawing/2016/ink" xmlns:am3d="http://schemas.microsoft.com/office/drawing/2017/model3d" xmlns:o="urn:schemas-microsoft-com:office:office" xmlns:r="http://schemas.openxmlformats.org/officeDocument/2006/relationships" xmlns:m="http://schemas.openxmlformats.org/officeDocument/2006/math" xmlns:v="urn:schemas-microsoft-com:vml" xmlns:wp14="http://schemas.microsoft.com/office/word/2010/wordprocessingDrawing" xmlns:wp="http://schemas.openxmlformats.org/drawingml/2006/wordprocessingDrawing" xmlns:w10="urn:schemas-microsoft-com:office:word" xmlns:w="http://schemas.openxmlformats.org/wordprocessingml/2006/main" xmlns:w14="http://schemas.microsoft.com/office/word/2010/wordml" xmlns:w15="http://schemas.microsoft.com/office/word/2012/wordml" xmlns:w16cid="http://schemas.microsoft.com/office/word/2016/wordml/cid" xmlns:w16se="http://schemas.microsoft.com/office/word/2015/wordml/symex" xmlns:wpg="http://schemas.microsoft.com/office/word/2010/wordprocessingGroup" xmlns:wpi="http://schemas.microsoft.com/office/word/2010/wordprocessingInk" xmlns:wne="http://schemas.microsoft.com/office/word/2006/wordml" xmlns:wps="http://schemas.microsoft.com/office/word/2010/wordprocessingShape" mc:Ignorable="w14 w15 w16se w16cid wp14">
-  <w:p>
-    <w:pPr>
-      <w:pStyle w:val="HeaderFooter"/>
-      <w:rPr>
-        <w:lang w:val="de-DE"/>
-      </w:rPr>
-    </w:pPr>
-    <w:r>
-      <w:rPr>
-        <w:lang w:val="de-DE"/>
-      </w:rPr>
-      <w:t>Redguard AG</w:t>
-    </w:r>
-    <w:r>
-      <w:rPr>
-        <w:sz w:val="50"/>
-        <w:szCs w:val="50"/>
-        <w:lang w:val="de-DE"/>
-      </w:rPr>
-      <w:t xml:space="preserve"> </w:t>
-    </w:r>
-    <w:r>
-      <w:rPr>
-        <w:lang w:val="de-DE"/>
-      </w:rPr>
-      <w:t>|</w:t>
-    </w:r>
-    <w:r>
-      <w:rPr>
-        <w:sz w:val="50"/>
-        <w:szCs w:val="50"/>
-        <w:lang w:val="de-DE"/>
-      </w:rPr>
-      <w:t xml:space="preserve"> </w:t>
-    </w:r>
-    <w:proofErr w:type="spellStart"/>
-    <w:r>
-      <w:rPr>
-        <w:lang w:val="de-CH"/>
-      </w:rPr>
-      <w:t>Eigerstrasse</w:t>
-    </w:r>
-    <w:proofErr w:type="spellEnd"/>
-    <w:r>
-      <w:rPr>
-        <w:lang w:val="de-DE"/>
-      </w:rPr>
-      <w:t xml:space="preserve"> </w:t>
-    </w:r>
-    <w:r>
-      <w:rPr>
-        <w:lang w:val="de-DE"/>
-      </w:rPr>
-      <w:t>60</w:t>
-    </w:r>
-    <w:r>
-      <w:rPr>
-        <w:sz w:val="50"/>
-        <w:szCs w:val="50"/>
-        <w:lang w:val="de-DE"/>
-      </w:rPr>
-      <w:t xml:space="preserve"> </w:t>
-    </w:r>
-    <w:r>
-      <w:rPr>
-        <w:lang w:val="de-DE"/>
-      </w:rPr>
-      <w:t>|</w:t>
-    </w:r>
-    <w:r>
-      <w:rPr>
-        <w:sz w:val="50"/>
-        <w:szCs w:val="50"/>
-        <w:lang w:val="de-DE"/>
-      </w:rPr>
-      <w:t xml:space="preserve"> </w:t>
-    </w:r>
-    <w:r>
-      <w:rPr>
-        <w:lang w:val="de-DE"/>
-      </w:rPr>
-      <w:t>CH-3007 Bern</w:t>
-    </w:r>
-    <w:r>
-      <w:rPr>
-        <w:sz w:val="50"/>
-        <w:szCs w:val="50"/>
-        <w:lang w:val="de-DE"/>
-      </w:rPr>
-      <w:t xml:space="preserve"> </w:t>
-    </w:r>
-    <w:r>
-      <w:rPr>
-        <w:lang w:val="de-DE"/>
-      </w:rPr>
-      <w:t>|</w:t>
-    </w:r>
-    <w:r>
-      <w:rPr>
-        <w:sz w:val="50"/>
-        <w:szCs w:val="50"/>
-        <w:lang w:val="de-DE"/>
-      </w:rPr>
-      <w:t xml:space="preserve"> </w:t>
-    </w:r>
-    <w:r>
-      <w:rPr>
-        <w:lang w:val="de-DE"/>
-      </w:rPr>
-      <w:t>www.redguard.ch</w:t>
-    </w:r>
-    <w:r>
-      <w:rPr>
-        <w:sz w:val="50"/>
-        <w:szCs w:val="50"/>
-        <w:lang w:val="de-DE"/>
-      </w:rPr>
-      <w:t xml:space="preserve"> </w:t>
-    </w:r>
-    <w:r>
-      <w:rPr>
-        <w:lang w:val="de-DE"/>
-      </w:rPr>
-      <w:t>|</w:t>
-    </w:r>
-    <w:r>
-      <w:rPr>
-        <w:sz w:val="50"/>
-        <w:szCs w:val="50"/>
-        <w:lang w:val="de-DE"/>
-      </w:rPr>
-      <w:t xml:space="preserve"> </w:t>
-    </w:r>
-    <w:r>
-      <w:rPr>
-        <w:lang w:val="de-DE"/>
-      </w:rPr>
-      <w:t>contact@redguard.ch</w:t>
-    </w:r>
-    <w:r>
-      <w:rPr>
-        <w:sz w:val="50"/>
-        <w:szCs w:val="50"/>
-        <w:lang w:val="de-DE"/>
-      </w:rPr>
-      <w:t xml:space="preserve"> </w:t>
-    </w:r>
-    <w:r>
-      <w:rPr>
-        <w:lang w:val="de-DE"/>
-      </w:rPr>
-      <w:t>|</w:t>
-    </w:r>
-    <w:r>
-      <w:rPr>
-        <w:sz w:val="50"/>
-        <w:szCs w:val="50"/>
-        <w:lang w:val="de-DE"/>
-      </w:rPr>
-      <w:t xml:space="preserve"> </w:t>
-    </w:r>
-    <w:sdt>
-      <w:sdtPr>
-        <w:id w:val="-907155915"/>
-        <w:docPartObj>
-          <w:docPartGallery w:val="Page Numbers (Top of Page)"/>
-          <w:docPartUnique/>
-        </w:docPartObj>
-      </w:sdtPr>
-      <w:sdtEndPr/>
-      <w:sdtContent>
-        <w:r>
+  <w:tbl>
+    <w:tblPr>
+      <w:tblW w:w="5000" w:type="pct"/>
+      <w:tblCellMar>
+        <w:top w:w="58" w:type="dxa"/>
+        <w:left w:w="115" w:type="dxa"/>
+        <w:bottom w:w="58" w:type="dxa"/>
+        <w:right w:w="115" w:type="dxa"/>
+      </w:tblCellMar>
+      <w:tblLook w:val="04A0" w:firstRow="1" w:lastRow="0" w:firstColumn="1" w:lastColumn="0" w:noHBand="0" w:noVBand="1"/>
+    </w:tblPr>
+    <w:tblGrid>
+      <w:gridCol w:w="8573"/>
+      <w:gridCol w:w="447"/>
+    </w:tblGrid>
+    <w:tr>
+      <w:sdt>
+        <w:sdtPr>
           <w:rPr>
-            <w:lang w:val="de-DE"/>
+            <w:szCs w:val="20"/>
           </w:rPr>
-          <w:t>Page</w:t>
-        </w:r>
-        <w:r>
-          <w:rPr>
-            <w:lang w:val="de-DE"/>
-          </w:rPr>
-          <w:t xml:space="preserve"> </w:t>
-        </w:r>
-        <w:r>
-          <w:fldChar w:fldCharType="begin"/>
-        </w:r>
-        <w:r>
-          <w:rPr>
-            <w:lang w:val="de-DE"/>
-          </w:rPr>
-          <w:instrText xml:space="preserve"> PAGE </w:instrText>
-        </w:r>
-        <w:r>
-          <w:fldChar w:fldCharType="separate"/>
-        </w:r>
-        <w:r>
-          <w:rPr>
-            <w:lang w:val="de-CH"/>
-          </w:rPr>
-          <w:t>11</w:t>
-        </w:r>
-        <w:r>
-          <w:fldChar w:fldCharType="end"/>
-        </w:r>
-        <w:r>
-          <w:rPr>
-            <w:lang w:val="de-DE"/>
-          </w:rPr>
-          <w:t xml:space="preserve"> </w:t>
-        </w:r>
-        <w:proofErr w:type="spellStart"/>
-        <w:r>
-          <w:rPr>
-            <w:lang w:val="de-DE"/>
-          </w:rPr>
-          <w:t>of</w:t>
-        </w:r>
-        <w:proofErr w:type="spellEnd"/>
-        <w:r>
-          <w:rPr>
-            <w:lang w:val="de-DE"/>
-          </w:rPr>
-          <w:t xml:space="preserve"> </w:t>
-        </w:r>
-        <w:r>
-          <w:fldChar w:fldCharType="begin"/>
-        </w:r>
-        <w:r>
-          <w:rPr>
-            <w:lang w:val="de-DE"/>
-          </w:rPr>
-          <w:instrText xml:space="preserve"> NUMPAGES  </w:instrText>
-        </w:r>
-        <w:r>
-          <w:fldChar w:fldCharType="separate"/>
-        </w:r>
-        <w:r>
-          <w:rPr>
-            <w:lang w:val="de-CH"/>
-          </w:rPr>
-          <w:t>11</w:t>
-        </w:r>
-        <w:r>
-          <w:rPr>
-            <w:noProof/>
-          </w:rPr>
-          <w:fldChar w:fldCharType="end"/>
-        </w:r>
-      </w:sdtContent>
-    </w:sdt>
-  </w:p>
-</w:ftr>
-</file>
-
-<file path=word/footer3.xml><?xml version="1.0" encoding="utf-8"?>
-<w:ftr xmlns:wpc="http://schemas.microsoft.com/office/word/2010/wordprocessingCanvas" xmlns:cx="http://schemas.microsoft.com/office/drawing/2014/chartex" xmlns:cx1="http://schemas.microsoft.com/office/drawing/2015/9/8/chartex" xmlns:cx2="http://schemas.microsoft.com/office/drawing/2015/10/21/chartex" xmlns:cx3="http://schemas.microsoft.com/office/drawing/2016/5/9/chartex" xmlns:cx4="http://schemas.microsoft.com/office/drawing/2016/5/10/chartex" xmlns:cx5="http://schemas.microsoft.com/office/drawing/2016/5/11/chartex" xmlns:cx6="http://schemas.microsoft.com/office/drawing/2016/5/12/chartex" xmlns:cx7="http://schemas.microsoft.com/office/drawing/2016/5/13/chartex" xmlns:cx8="http://schemas.microsoft.com/office/drawing/2016/5/14/chartex" xmlns:mc="http://schemas.openxmlformats.org/markup-compatibility/2006" xmlns:aink="http://schemas.microsoft.com/office/drawing/2016/ink" xmlns:am3d="http://schemas.microsoft.com/office/drawing/2017/model3d" xmlns:o="urn:schemas-microsoft-com:office:office" xmlns:r="http://schemas.openxmlformats.org/officeDocument/2006/relationships" xmlns:m="http://schemas.openxmlformats.org/officeDocument/2006/math" xmlns:v="urn:schemas-microsoft-com:vml" xmlns:wp14="http://schemas.microsoft.com/office/word/2010/wordprocessingDrawing" xmlns:wp="http://schemas.openxmlformats.org/drawingml/2006/wordprocessingDrawing" xmlns:w10="urn:schemas-microsoft-com:office:word" xmlns:w="http://schemas.openxmlformats.org/wordprocessingml/2006/main" xmlns:w14="http://schemas.microsoft.com/office/word/2010/wordml" xmlns:w15="http://schemas.microsoft.com/office/word/2012/wordml" xmlns:w16cid="http://schemas.microsoft.com/office/word/2016/wordml/cid" xmlns:w16se="http://schemas.microsoft.com/office/word/2015/wordml/symex" xmlns:wpg="http://schemas.microsoft.com/office/word/2010/wordprocessingGroup" xmlns:wpi="http://schemas.microsoft.com/office/word/2010/wordprocessingInk" xmlns:wne="http://schemas.microsoft.com/office/word/2006/wordml" xmlns:wps="http://schemas.microsoft.com/office/word/2010/wordprocessingShape" mc:Ignorable="w14 w15 w16se w16cid wp14">
+          <w:alias w:val="Title"/>
+          <w:id w:val="177129827"/>
+          <w:dataBinding w:prefixMappings="xmlns:ns0='http://schemas.openxmlformats.org/package/2006/metadata/core-properties' xmlns:ns1='http://purl.org/dc/elements/1.1/'" w:xpath="/ns0:coreProperties[1]/ns1:title[1]" w:storeItemID="{6C3C8BC8-F283-45AE-878A-BAB7291924A1}"/>
+          <w:text/>
+        </w:sdtPr>
+        <w:sdtEndPr/>
+        <w:sdtContent>
+          <w:tc>
+            <w:tcPr>
+              <w:tcW w:w="4752" w:type="pct"/>
+            </w:tcPr>
+            <w:p>
+              <w:pPr>
+                <w:pStyle w:val="Header"/>
+                <w:rPr>
+                  <w:szCs w:val="20"/>
+                </w:rPr>
+              </w:pPr>
+              <w:r>
+                <w:rPr>
+                  <w:szCs w:val="20"/>
+                </w:rPr>
+                <w:t>OWASP Application Security Verification Standard 4.0</w:t>
+              </w:r>
+            </w:p>
+          </w:tc>
+        </w:sdtContent>
+      </w:sdt>
+      <w:tc>
+        <w:tcPr>
+          <w:tcW w:w="248" w:type="pct"/>
+        </w:tcPr>
+        <w:p>
+          <w:pPr>
+            <w:pStyle w:val="Header"/>
+            <w:rPr>
+              <w:rFonts w:eastAsiaTheme="majorEastAsia" w:cstheme="majorBidi"/>
+              <w:szCs w:val="20"/>
+            </w:rPr>
+          </w:pPr>
+          <w:r>
+            <w:rPr>
+              <w:szCs w:val="20"/>
+            </w:rPr>
+            <w:fldChar w:fldCharType="begin"/>
+          </w:r>
+          <w:r>
+            <w:rPr>
+              <w:szCs w:val="20"/>
+            </w:rPr>
+            <w:instrText xml:space="preserve"> PAGE   \* MERGEFORMAT </w:instrText>
+          </w:r>
+          <w:r>
+            <w:rPr>
+              <w:szCs w:val="20"/>
+            </w:rPr>
+            <w:fldChar w:fldCharType="separate"/>
+          </w:r>
+          <w:r>
+            <w:rPr>
+              <w:noProof/>
+              <w:szCs w:val="20"/>
+            </w:rPr>
+            <w:t>9</w:t>
+          </w:r>
+          <w:r>
+            <w:rPr>
+              <w:szCs w:val="20"/>
+            </w:rPr>
+            <w:fldChar w:fldCharType="end"/>
+          </w:r>
+        </w:p>
+      </w:tc>
+    </w:tr>
+  </w:tbl>
   <w:p>
     <w:pPr>
       <w:pStyle w:val="Footer"/>
@@ -671,39 +355,23 @@
   <w:p>
     <w:pPr>
       <w:pStyle w:val="Header"/>
-      <w:rPr>
-        <w:sz w:val="16"/>
-        <w:szCs w:val="16"/>
-      </w:rPr>
     </w:pPr>
     <w:r>
+      <w:tab/>
+    </w:r>
+    <w:r>
+      <w:tab/>
+    </w:r>
+    <w:r>
       <w:rPr>
         <w:noProof/>
-        <w:lang w:val="en-GB" w:eastAsia="en-GB"/>
+        <w:lang w:val="en-US"/>
       </w:rPr>
       <w:drawing>
-        <wp:anchor distT="0" distB="0" distL="114300" distR="114300" simplePos="0" relativeHeight="251659264" behindDoc="0" locked="0" layoutInCell="1" allowOverlap="1" wp14:anchorId="462886AD" wp14:editId="35373CD0">
-          <wp:simplePos x="0" y="0"/>
-          <wp:positionH relativeFrom="page">
-            <wp:posOffset>4659764</wp:posOffset>
-          </wp:positionH>
-          <wp:positionV relativeFrom="page">
-            <wp:posOffset>424180</wp:posOffset>
-          </wp:positionV>
-          <wp:extent cx="2296795" cy="539750"/>
-          <wp:effectExtent l="0" t="0" r="0" b="0"/>
-          <wp:wrapThrough wrapText="bothSides">
-            <wp:wrapPolygon edited="0">
-              <wp:start x="896" y="3812"/>
-              <wp:lineTo x="1075" y="17534"/>
-              <wp:lineTo x="20603" y="17534"/>
-              <wp:lineTo x="20961" y="14485"/>
-              <wp:lineTo x="20603" y="6099"/>
-              <wp:lineTo x="20244" y="3812"/>
-              <wp:lineTo x="896" y="3812"/>
-            </wp:wrapPolygon>
-          </wp:wrapThrough>
-          <wp:docPr id="2" name="Picture 1"/>
+        <wp:inline distT="0" distB="0" distL="0" distR="0" wp14:anchorId="0D84ECE7" wp14:editId="3F811CD4">
+          <wp:extent cx="1143423" cy="351672"/>
+          <wp:effectExtent l="0" t="0" r="0" b="4445"/>
+          <wp:docPr id="2" name="Picture 2"/>
           <wp:cNvGraphicFramePr>
             <a:graphicFrameLocks xmlns:a="http://schemas.openxmlformats.org/drawingml/2006/main" noChangeAspect="1"/>
           </wp:cNvGraphicFramePr>
@@ -711,10 +379,8 @@
             <a:graphicData uri="http://schemas.openxmlformats.org/drawingml/2006/picture">
               <pic:pic xmlns:pic="http://schemas.openxmlformats.org/drawingml/2006/picture">
                 <pic:nvPicPr>
-                  <pic:cNvPr id="0" name="Picture 1"/>
-                  <pic:cNvPicPr>
-                    <a:picLocks noChangeAspect="1" noChangeArrowheads="1"/>
-                  </pic:cNvPicPr>
+                  <pic:cNvPr id="0" name="owasp_logo_1c_notext.png"/>
+                  <pic:cNvPicPr/>
                 </pic:nvPicPr>
                 <pic:blipFill>
                   <a:blip r:embed="rId1">
@@ -724,161 +390,25 @@
                       </a:ext>
                     </a:extLst>
                   </a:blip>
-                  <a:srcRect/>
                   <a:stretch>
                     <a:fillRect/>
                   </a:stretch>
                 </pic:blipFill>
-                <pic:spPr bwMode="auto">
+                <pic:spPr>
                   <a:xfrm>
                     <a:off x="0" y="0"/>
-                    <a:ext cx="2296795" cy="539750"/>
+                    <a:ext cx="1143804" cy="351789"/>
                   </a:xfrm>
                   <a:prstGeom prst="rect">
                     <a:avLst/>
                   </a:prstGeom>
-                  <a:noFill/>
-                  <a:ln>
-                    <a:noFill/>
-                  </a:ln>
                 </pic:spPr>
               </pic:pic>
             </a:graphicData>
           </a:graphic>
-        </wp:anchor>
+        </wp:inline>
       </w:drawing>
     </w:r>
-    <w:r>
-      <w:rPr>
-        <w:sz w:val="16"/>
-        <w:szCs w:val="16"/>
-        <w:lang w:val="en-US"/>
-      </w:rPr>
-      <w:t xml:space="preserve"> </w:t>
-    </w:r>
-    <w:r>
-      <w:rPr>
-        <w:sz w:val="16"/>
-        <w:szCs w:val="16"/>
-        <w:lang w:val="en-US"/>
-      </w:rPr>
-      <w:t xml:space="preserve">Release: </w:t>
-    </w:r>
-    <w:r>
-      <w:rPr>
-        <w:sz w:val="16"/>
-        <w:szCs w:val="16"/>
-        <w:lang w:val="en-US"/>
-      </w:rPr>
-      <w:t>v</w:t>
-    </w:r>
-    <w:r>
-      <w:rPr>
-        <w:sz w:val="16"/>
-        <w:szCs w:val="16"/>
-        <w:lang w:val="en-US"/>
-      </w:rPr>
-      <w:t>1.0</w:t>
-    </w:r>
-    <w:bookmarkStart w:id="0" w:name="_GoBack"/>
-    <w:bookmarkEnd w:id="0"/>
-    <w:r>
-      <w:rPr>
-        <w:sz w:val="16"/>
-        <w:szCs w:val="16"/>
-      </w:rPr>
-      <w:br/>
-      <w:t>Classification: RG-C0</w:t>
-    </w:r>
-  </w:p>
-  <w:p>
-    <w:pPr>
-      <w:pStyle w:val="Header"/>
-      <w:rPr>
-        <w:sz w:val="16"/>
-        <w:szCs w:val="16"/>
-      </w:rPr>
-    </w:pPr>
-  </w:p>
-</w:hdr>
-</file>
-
-<file path=word/header3.xml><?xml version="1.0" encoding="utf-8"?>
-<w:hdr xmlns:wpc="http://schemas.microsoft.com/office/word/2010/wordprocessingCanvas" xmlns:cx="http://schemas.microsoft.com/office/drawing/2014/chartex" xmlns:cx1="http://schemas.microsoft.com/office/drawing/2015/9/8/chartex" xmlns:cx2="http://schemas.microsoft.com/office/drawing/2015/10/21/chartex" xmlns:cx3="http://schemas.microsoft.com/office/drawing/2016/5/9/chartex" xmlns:cx4="http://schemas.microsoft.com/office/drawing/2016/5/10/chartex" xmlns:cx5="http://schemas.microsoft.com/office/drawing/2016/5/11/chartex" xmlns:cx6="http://schemas.microsoft.com/office/drawing/2016/5/12/chartex" xmlns:cx7="http://schemas.microsoft.com/office/drawing/2016/5/13/chartex" xmlns:cx8="http://schemas.microsoft.com/office/drawing/2016/5/14/chartex" xmlns:mc="http://schemas.openxmlformats.org/markup-compatibility/2006" xmlns:aink="http://schemas.microsoft.com/office/drawing/2016/ink" xmlns:am3d="http://schemas.microsoft.com/office/drawing/2017/model3d" xmlns:o="urn:schemas-microsoft-com:office:office" xmlns:r="http://schemas.openxmlformats.org/officeDocument/2006/relationships" xmlns:m="http://schemas.openxmlformats.org/officeDocument/2006/math" xmlns:v="urn:schemas-microsoft-com:vml" xmlns:wp14="http://schemas.microsoft.com/office/word/2010/wordprocessingDrawing" xmlns:wp="http://schemas.openxmlformats.org/drawingml/2006/wordprocessingDrawing" xmlns:w10="urn:schemas-microsoft-com:office:word" xmlns:w="http://schemas.openxmlformats.org/wordprocessingml/2006/main" xmlns:w14="http://schemas.microsoft.com/office/word/2010/wordml" xmlns:w15="http://schemas.microsoft.com/office/word/2012/wordml" xmlns:w16cid="http://schemas.microsoft.com/office/word/2016/wordml/cid" xmlns:w16se="http://schemas.microsoft.com/office/word/2015/wordml/symex" xmlns:wpg="http://schemas.microsoft.com/office/word/2010/wordprocessingGroup" xmlns:wpi="http://schemas.microsoft.com/office/word/2010/wordprocessingInk" xmlns:wne="http://schemas.microsoft.com/office/word/2006/wordml" xmlns:wps="http://schemas.microsoft.com/office/word/2010/wordprocessingShape" mc:Ignorable="w14 w15 w16se w16cid wp14">
-  <w:p>
-    <w:pPr>
-      <w:pStyle w:val="Header"/>
-      <w:rPr>
-        <w:sz w:val="16"/>
-        <w:szCs w:val="16"/>
-      </w:rPr>
-    </w:pPr>
-    <w:r>
-      <w:rPr>
-        <w:sz w:val="16"/>
-        <w:szCs w:val="16"/>
-        <w:lang w:val="en-US"/>
-      </w:rPr>
-      <w:t>Release: v</w:t>
-    </w:r>
-    <w:r>
-      <w:rPr>
-        <w:sz w:val="16"/>
-        <w:szCs w:val="16"/>
-        <w:lang w:val="en-US"/>
-      </w:rPr>
-      <w:t>1.0</w:t>
-    </w:r>
-    <w:r>
-      <w:rPr>
-        <w:sz w:val="16"/>
-        <w:szCs w:val="16"/>
-        <w:lang w:val="en-US"/>
-      </w:rPr>
-      <w:br/>
-    </w:r>
-    <w:r>
-      <w:rPr>
-        <w:sz w:val="16"/>
-        <w:szCs w:val="16"/>
-      </w:rPr>
-      <w:t>Classification: RG-C0</w:t>
-    </w:r>
-  </w:p>
-  <w:p>
-    <w:pPr>
-      <w:pStyle w:val="Header"/>
-      <w:rPr>
-        <w:sz w:val="16"/>
-        <w:szCs w:val="16"/>
-      </w:rPr>
-    </w:pPr>
-  </w:p>
-  <w:p>
-    <w:pPr>
-      <w:pStyle w:val="Header"/>
-      <w:rPr>
-        <w:sz w:val="16"/>
-        <w:szCs w:val="16"/>
-      </w:rPr>
-    </w:pPr>
-  </w:p>
-  <w:p>
-    <w:pPr>
-      <w:pStyle w:val="Header"/>
-      <w:rPr>
-        <w:sz w:val="16"/>
-        <w:szCs w:val="16"/>
-      </w:rPr>
-    </w:pPr>
-  </w:p>
-  <w:p>
-    <w:pPr>
-      <w:pStyle w:val="Header"/>
-      <w:rPr>
-        <w:lang w:val="en-US"/>
-      </w:rPr>
-    </w:pPr>
   </w:p>
 </w:hdr>
 </file>
@@ -886,191 +416,6 @@
 <file path=word/numbering.xml><?xml version="1.0" encoding="utf-8"?>
 <w:numbering xmlns:wpc="http://schemas.microsoft.com/office/word/2010/wordprocessingCanvas" xmlns:cx="http://schemas.microsoft.com/office/drawing/2014/chartex" xmlns:cx1="http://schemas.microsoft.com/office/drawing/2015/9/8/chartex" xmlns:cx2="http://schemas.microsoft.com/office/drawing/2015/10/21/chartex" xmlns:cx3="http://schemas.microsoft.com/office/drawing/2016/5/9/chartex" xmlns:cx4="http://schemas.microsoft.com/office/drawing/2016/5/10/chartex" xmlns:cx5="http://schemas.microsoft.com/office/drawing/2016/5/11/chartex" xmlns:cx6="http://schemas.microsoft.com/office/drawing/2016/5/12/chartex" xmlns:cx7="http://schemas.microsoft.com/office/drawing/2016/5/13/chartex" xmlns:cx8="http://schemas.microsoft.com/office/drawing/2016/5/14/chartex" xmlns:mc="http://schemas.openxmlformats.org/markup-compatibility/2006" xmlns:aink="http://schemas.microsoft.com/office/drawing/2016/ink" xmlns:am3d="http://schemas.microsoft.com/office/drawing/2017/model3d" xmlns:o="urn:schemas-microsoft-com:office:office" xmlns:r="http://schemas.openxmlformats.org/officeDocument/2006/relationships" xmlns:m="http://schemas.openxmlformats.org/officeDocument/2006/math" xmlns:v="urn:schemas-microsoft-com:vml" xmlns:wp14="http://schemas.microsoft.com/office/word/2010/wordprocessingDrawing" xmlns:wp="http://schemas.openxmlformats.org/drawingml/2006/wordprocessingDrawing" xmlns:w10="urn:schemas-microsoft-com:office:word" xmlns:w="http://schemas.openxmlformats.org/wordprocessingml/2006/main" xmlns:w14="http://schemas.microsoft.com/office/word/2010/wordml" xmlns:w15="http://schemas.microsoft.com/office/word/2012/wordml" xmlns:w16cid="http://schemas.microsoft.com/office/word/2016/wordml/cid" xmlns:w16se="http://schemas.microsoft.com/office/word/2015/wordml/symex" xmlns:wpg="http://schemas.microsoft.com/office/word/2010/wordprocessingGroup" xmlns:wpi="http://schemas.microsoft.com/office/word/2010/wordprocessingInk" xmlns:wne="http://schemas.microsoft.com/office/word/2006/wordml" xmlns:wps="http://schemas.microsoft.com/office/word/2010/wordprocessingShape" mc:Ignorable="w14 w15 w16se w16cid wp14">
   <w:abstractNum w:abstractNumId="0" w15:restartNumberingAfterBreak="0">
-    <w:nsid w:val="FFFFFF7C"/>
-    <w:multiLevelType w:val="singleLevel"/>
-    <w:tmpl w:val="9B52FFB6"/>
-    <w:lvl w:ilvl="0">
-      <w:start w:val="1"/>
-      <w:numFmt w:val="decimal"/>
-      <w:lvlText w:val="%1."/>
-      <w:lvlJc w:val="left"/>
-      <w:pPr>
-        <w:tabs>
-          <w:tab w:val="num" w:pos="1492"/>
-        </w:tabs>
-        <w:ind w:left="1492" w:hanging="360"/>
-      </w:pPr>
-    </w:lvl>
-  </w:abstractNum>
-  <w:abstractNum w:abstractNumId="1" w15:restartNumberingAfterBreak="0">
-    <w:nsid w:val="FFFFFF7D"/>
-    <w:multiLevelType w:val="singleLevel"/>
-    <w:tmpl w:val="382EB876"/>
-    <w:lvl w:ilvl="0">
-      <w:start w:val="1"/>
-      <w:numFmt w:val="decimal"/>
-      <w:lvlText w:val="%1."/>
-      <w:lvlJc w:val="left"/>
-      <w:pPr>
-        <w:tabs>
-          <w:tab w:val="num" w:pos="1209"/>
-        </w:tabs>
-        <w:ind w:left="1209" w:hanging="360"/>
-      </w:pPr>
-    </w:lvl>
-  </w:abstractNum>
-  <w:abstractNum w:abstractNumId="2" w15:restartNumberingAfterBreak="0">
-    <w:nsid w:val="FFFFFF7E"/>
-    <w:multiLevelType w:val="singleLevel"/>
-    <w:tmpl w:val="0C9C307E"/>
-    <w:lvl w:ilvl="0">
-      <w:start w:val="1"/>
-      <w:numFmt w:val="decimal"/>
-      <w:lvlText w:val="%1."/>
-      <w:lvlJc w:val="left"/>
-      <w:pPr>
-        <w:tabs>
-          <w:tab w:val="num" w:pos="926"/>
-        </w:tabs>
-        <w:ind w:left="926" w:hanging="360"/>
-      </w:pPr>
-    </w:lvl>
-  </w:abstractNum>
-  <w:abstractNum w:abstractNumId="3" w15:restartNumberingAfterBreak="0">
-    <w:nsid w:val="FFFFFF7F"/>
-    <w:multiLevelType w:val="singleLevel"/>
-    <w:tmpl w:val="263AE53C"/>
-    <w:lvl w:ilvl="0">
-      <w:start w:val="1"/>
-      <w:numFmt w:val="decimal"/>
-      <w:lvlText w:val="%1."/>
-      <w:lvlJc w:val="left"/>
-      <w:pPr>
-        <w:tabs>
-          <w:tab w:val="num" w:pos="643"/>
-        </w:tabs>
-        <w:ind w:left="643" w:hanging="360"/>
-      </w:pPr>
-    </w:lvl>
-  </w:abstractNum>
-  <w:abstractNum w:abstractNumId="4" w15:restartNumberingAfterBreak="0">
-    <w:nsid w:val="FFFFFF80"/>
-    <w:multiLevelType w:val="singleLevel"/>
-    <w:tmpl w:val="53DA6964"/>
-    <w:lvl w:ilvl="0">
-      <w:start w:val="1"/>
-      <w:numFmt w:val="bullet"/>
-      <w:lvlText w:val=""/>
-      <w:lvlJc w:val="left"/>
-      <w:pPr>
-        <w:tabs>
-          <w:tab w:val="num" w:pos="1492"/>
-        </w:tabs>
-        <w:ind w:left="1492" w:hanging="360"/>
-      </w:pPr>
-      <w:rPr>
-        <w:rFonts w:ascii="Symbol" w:hAnsi="Symbol" w:hint="default"/>
-      </w:rPr>
-    </w:lvl>
-  </w:abstractNum>
-  <w:abstractNum w:abstractNumId="5" w15:restartNumberingAfterBreak="0">
-    <w:nsid w:val="FFFFFF81"/>
-    <w:multiLevelType w:val="singleLevel"/>
-    <w:tmpl w:val="34FC008C"/>
-    <w:lvl w:ilvl="0">
-      <w:start w:val="1"/>
-      <w:numFmt w:val="bullet"/>
-      <w:lvlText w:val=""/>
-      <w:lvlJc w:val="left"/>
-      <w:pPr>
-        <w:tabs>
-          <w:tab w:val="num" w:pos="1209"/>
-        </w:tabs>
-        <w:ind w:left="1209" w:hanging="360"/>
-      </w:pPr>
-      <w:rPr>
-        <w:rFonts w:ascii="Symbol" w:hAnsi="Symbol" w:hint="default"/>
-      </w:rPr>
-    </w:lvl>
-  </w:abstractNum>
-  <w:abstractNum w:abstractNumId="6" w15:restartNumberingAfterBreak="0">
-    <w:nsid w:val="FFFFFF82"/>
-    <w:multiLevelType w:val="singleLevel"/>
-    <w:tmpl w:val="3E4E808A"/>
-    <w:lvl w:ilvl="0">
-      <w:start w:val="1"/>
-      <w:numFmt w:val="bullet"/>
-      <w:lvlText w:val=""/>
-      <w:lvlJc w:val="left"/>
-      <w:pPr>
-        <w:tabs>
-          <w:tab w:val="num" w:pos="926"/>
-        </w:tabs>
-        <w:ind w:left="926" w:hanging="360"/>
-      </w:pPr>
-      <w:rPr>
-        <w:rFonts w:ascii="Symbol" w:hAnsi="Symbol" w:hint="default"/>
-      </w:rPr>
-    </w:lvl>
-  </w:abstractNum>
-  <w:abstractNum w:abstractNumId="7" w15:restartNumberingAfterBreak="0">
-    <w:nsid w:val="FFFFFF83"/>
-    <w:multiLevelType w:val="singleLevel"/>
-    <w:tmpl w:val="B6929D6C"/>
-    <w:lvl w:ilvl="0">
-      <w:start w:val="1"/>
-      <w:numFmt w:val="bullet"/>
-      <w:lvlText w:val=""/>
-      <w:lvlJc w:val="left"/>
-      <w:pPr>
-        <w:tabs>
-          <w:tab w:val="num" w:pos="643"/>
-        </w:tabs>
-        <w:ind w:left="643" w:hanging="360"/>
-      </w:pPr>
-      <w:rPr>
-        <w:rFonts w:ascii="Symbol" w:hAnsi="Symbol" w:hint="default"/>
-      </w:rPr>
-    </w:lvl>
-  </w:abstractNum>
-  <w:abstractNum w:abstractNumId="8" w15:restartNumberingAfterBreak="0">
-    <w:nsid w:val="FFFFFF88"/>
-    <w:multiLevelType w:val="singleLevel"/>
-    <w:tmpl w:val="D3ECBDCC"/>
-    <w:lvl w:ilvl="0">
-      <w:start w:val="1"/>
-      <w:numFmt w:val="decimal"/>
-      <w:lvlText w:val="%1."/>
-      <w:lvlJc w:val="left"/>
-      <w:pPr>
-        <w:tabs>
-          <w:tab w:val="num" w:pos="360"/>
-        </w:tabs>
-        <w:ind w:left="360" w:hanging="360"/>
-      </w:pPr>
-    </w:lvl>
-  </w:abstractNum>
-  <w:abstractNum w:abstractNumId="9" w15:restartNumberingAfterBreak="0">
-    <w:nsid w:val="FFFFFF89"/>
-    <w:multiLevelType w:val="singleLevel"/>
-    <w:tmpl w:val="489623F2"/>
-    <w:lvl w:ilvl="0">
-      <w:start w:val="1"/>
-      <w:numFmt w:val="bullet"/>
-      <w:lvlText w:val=""/>
-      <w:lvlJc w:val="left"/>
-      <w:pPr>
-        <w:tabs>
-          <w:tab w:val="num" w:pos="360"/>
-        </w:tabs>
-        <w:ind w:left="360" w:hanging="360"/>
-      </w:pPr>
-      <w:rPr>
-        <w:rFonts w:ascii="Symbol" w:hAnsi="Symbol" w:hint="default"/>
-      </w:rPr>
-    </w:lvl>
-  </w:abstractNum>
-  <w:abstractNum w:abstractNumId="10" w15:restartNumberingAfterBreak="0">
     <w:nsid w:val="04FE3CF7"/>
     <w:multiLevelType w:val="hybridMultilevel"/>
     <w:tmpl w:val="B79ED264"/>
@@ -1183,7 +528,7 @@
       </w:rPr>
     </w:lvl>
   </w:abstractNum>
-  <w:abstractNum w:abstractNumId="11" w15:restartNumberingAfterBreak="0">
+  <w:abstractNum w:abstractNumId="1" w15:restartNumberingAfterBreak="0">
     <w:nsid w:val="05221B60"/>
     <w:multiLevelType w:val="hybridMultilevel"/>
     <w:tmpl w:val="EA7657D0"/>
@@ -1296,7 +641,7 @@
       </w:rPr>
     </w:lvl>
   </w:abstractNum>
-  <w:abstractNum w:abstractNumId="12" w15:restartNumberingAfterBreak="0">
+  <w:abstractNum w:abstractNumId="2" w15:restartNumberingAfterBreak="0">
     <w:nsid w:val="133501D8"/>
     <w:multiLevelType w:val="hybridMultilevel"/>
     <w:tmpl w:val="DFE02F54"/>
@@ -1409,7 +754,7 @@
       </w:rPr>
     </w:lvl>
   </w:abstractNum>
-  <w:abstractNum w:abstractNumId="13" w15:restartNumberingAfterBreak="0">
+  <w:abstractNum w:abstractNumId="3" w15:restartNumberingAfterBreak="0">
     <w:nsid w:val="1C18737F"/>
     <w:multiLevelType w:val="hybridMultilevel"/>
     <w:tmpl w:val="5AB42994"/>
@@ -1522,7 +867,7 @@
       </w:rPr>
     </w:lvl>
   </w:abstractNum>
-  <w:abstractNum w:abstractNumId="14" w15:restartNumberingAfterBreak="0">
+  <w:abstractNum w:abstractNumId="4" w15:restartNumberingAfterBreak="0">
     <w:nsid w:val="20EE0746"/>
     <w:multiLevelType w:val="hybridMultilevel"/>
     <w:tmpl w:val="507E8772"/>
@@ -1635,7 +980,7 @@
       </w:rPr>
     </w:lvl>
   </w:abstractNum>
-  <w:abstractNum w:abstractNumId="15" w15:restartNumberingAfterBreak="0">
+  <w:abstractNum w:abstractNumId="5" w15:restartNumberingAfterBreak="0">
     <w:nsid w:val="21B84A4C"/>
     <w:multiLevelType w:val="hybridMultilevel"/>
     <w:tmpl w:val="DA708520"/>
@@ -1748,7 +1093,7 @@
       </w:rPr>
     </w:lvl>
   </w:abstractNum>
-  <w:abstractNum w:abstractNumId="16" w15:restartNumberingAfterBreak="0">
+  <w:abstractNum w:abstractNumId="6" w15:restartNumberingAfterBreak="0">
     <w:nsid w:val="22333661"/>
     <w:multiLevelType w:val="hybridMultilevel"/>
     <w:tmpl w:val="B00E8208"/>
@@ -1861,7 +1206,7 @@
       </w:rPr>
     </w:lvl>
   </w:abstractNum>
-  <w:abstractNum w:abstractNumId="17" w15:restartNumberingAfterBreak="0">
+  <w:abstractNum w:abstractNumId="7" w15:restartNumberingAfterBreak="0">
     <w:nsid w:val="23231C73"/>
     <w:multiLevelType w:val="hybridMultilevel"/>
     <w:tmpl w:val="19240460"/>
@@ -1974,7 +1319,7 @@
       </w:rPr>
     </w:lvl>
   </w:abstractNum>
-  <w:abstractNum w:abstractNumId="18" w15:restartNumberingAfterBreak="0">
+  <w:abstractNum w:abstractNumId="8" w15:restartNumberingAfterBreak="0">
     <w:nsid w:val="27970E0F"/>
     <w:multiLevelType w:val="hybridMultilevel"/>
     <w:tmpl w:val="5F9C5F7A"/>
@@ -2087,7 +1432,7 @@
       </w:rPr>
     </w:lvl>
   </w:abstractNum>
-  <w:abstractNum w:abstractNumId="19" w15:restartNumberingAfterBreak="0">
+  <w:abstractNum w:abstractNumId="9" w15:restartNumberingAfterBreak="0">
     <w:nsid w:val="297811BB"/>
     <w:multiLevelType w:val="hybridMultilevel"/>
     <w:tmpl w:val="C4DCC504"/>
@@ -2200,7 +1545,7 @@
       </w:rPr>
     </w:lvl>
   </w:abstractNum>
-  <w:abstractNum w:abstractNumId="20" w15:restartNumberingAfterBreak="0">
+  <w:abstractNum w:abstractNumId="10" w15:restartNumberingAfterBreak="0">
     <w:nsid w:val="321B6D2D"/>
     <w:multiLevelType w:val="hybridMultilevel"/>
     <w:tmpl w:val="3774A772"/>
@@ -2313,7 +1658,7 @@
       </w:rPr>
     </w:lvl>
   </w:abstractNum>
-  <w:abstractNum w:abstractNumId="21" w15:restartNumberingAfterBreak="0">
+  <w:abstractNum w:abstractNumId="11" w15:restartNumberingAfterBreak="0">
     <w:nsid w:val="340D0C80"/>
     <w:multiLevelType w:val="hybridMultilevel"/>
     <w:tmpl w:val="66ECD99A"/>
@@ -2426,7 +1771,7 @@
       </w:rPr>
     </w:lvl>
   </w:abstractNum>
-  <w:abstractNum w:abstractNumId="22" w15:restartNumberingAfterBreak="0">
+  <w:abstractNum w:abstractNumId="12" w15:restartNumberingAfterBreak="0">
     <w:nsid w:val="35251179"/>
     <w:multiLevelType w:val="hybridMultilevel"/>
     <w:tmpl w:val="0C5A27A4"/>
@@ -2539,7 +1884,7 @@
       </w:rPr>
     </w:lvl>
   </w:abstractNum>
-  <w:abstractNum w:abstractNumId="23" w15:restartNumberingAfterBreak="0">
+  <w:abstractNum w:abstractNumId="13" w15:restartNumberingAfterBreak="0">
     <w:nsid w:val="3885125D"/>
     <w:multiLevelType w:val="hybridMultilevel"/>
     <w:tmpl w:val="353E0066"/>
@@ -2652,7 +1997,7 @@
       </w:rPr>
     </w:lvl>
   </w:abstractNum>
-  <w:abstractNum w:abstractNumId="24" w15:restartNumberingAfterBreak="0">
+  <w:abstractNum w:abstractNumId="14" w15:restartNumberingAfterBreak="0">
     <w:nsid w:val="396B00E0"/>
     <w:multiLevelType w:val="hybridMultilevel"/>
     <w:tmpl w:val="6728E76E"/>
@@ -2765,7 +2110,7 @@
       </w:rPr>
     </w:lvl>
   </w:abstractNum>
-  <w:abstractNum w:abstractNumId="25" w15:restartNumberingAfterBreak="0">
+  <w:abstractNum w:abstractNumId="15" w15:restartNumberingAfterBreak="0">
     <w:nsid w:val="40B528AC"/>
     <w:multiLevelType w:val="hybridMultilevel"/>
     <w:tmpl w:val="205A6500"/>
@@ -2878,7 +2223,7 @@
       </w:rPr>
     </w:lvl>
   </w:abstractNum>
-  <w:abstractNum w:abstractNumId="26" w15:restartNumberingAfterBreak="0">
+  <w:abstractNum w:abstractNumId="16" w15:restartNumberingAfterBreak="0">
     <w:nsid w:val="45174F0C"/>
     <w:multiLevelType w:val="hybridMultilevel"/>
     <w:tmpl w:val="722682F8"/>
@@ -2991,7 +2336,7 @@
       </w:rPr>
     </w:lvl>
   </w:abstractNum>
-  <w:abstractNum w:abstractNumId="27" w15:restartNumberingAfterBreak="0">
+  <w:abstractNum w:abstractNumId="17" w15:restartNumberingAfterBreak="0">
     <w:nsid w:val="4605774F"/>
     <w:multiLevelType w:val="hybridMultilevel"/>
     <w:tmpl w:val="CBC62236"/>
@@ -3104,102 +2449,7 @@
       </w:rPr>
     </w:lvl>
   </w:abstractNum>
-  <w:abstractNum w:abstractNumId="28" w15:restartNumberingAfterBreak="0">
-    <w:nsid w:val="47623458"/>
-    <w:multiLevelType w:val="multilevel"/>
-    <w:tmpl w:val="7BF4C95E"/>
-    <w:lvl w:ilvl="0">
-      <w:start w:val="1"/>
-      <w:numFmt w:val="decimal"/>
-      <w:pStyle w:val="Heading1"/>
-      <w:lvlText w:val="%1"/>
-      <w:lvlJc w:val="left"/>
-      <w:pPr>
-        <w:ind w:left="432" w:hanging="432"/>
-      </w:pPr>
-    </w:lvl>
-    <w:lvl w:ilvl="1">
-      <w:start w:val="1"/>
-      <w:numFmt w:val="decimal"/>
-      <w:pStyle w:val="Heading2"/>
-      <w:lvlText w:val="%1.%2"/>
-      <w:lvlJc w:val="left"/>
-      <w:pPr>
-        <w:ind w:left="576" w:hanging="576"/>
-      </w:pPr>
-    </w:lvl>
-    <w:lvl w:ilvl="2">
-      <w:start w:val="1"/>
-      <w:numFmt w:val="decimal"/>
-      <w:pStyle w:val="Heading3"/>
-      <w:lvlText w:val="%1.%2.%3"/>
-      <w:lvlJc w:val="left"/>
-      <w:pPr>
-        <w:ind w:left="720" w:hanging="720"/>
-      </w:pPr>
-    </w:lvl>
-    <w:lvl w:ilvl="3">
-      <w:start w:val="1"/>
-      <w:numFmt w:val="decimal"/>
-      <w:pStyle w:val="Heading4"/>
-      <w:lvlText w:val="%1.%2.%3.%4"/>
-      <w:lvlJc w:val="left"/>
-      <w:pPr>
-        <w:ind w:left="864" w:hanging="864"/>
-      </w:pPr>
-    </w:lvl>
-    <w:lvl w:ilvl="4">
-      <w:start w:val="1"/>
-      <w:numFmt w:val="decimal"/>
-      <w:pStyle w:val="Heading5"/>
-      <w:lvlText w:val="%1.%2.%3.%4.%5"/>
-      <w:lvlJc w:val="left"/>
-      <w:pPr>
-        <w:ind w:left="1008" w:hanging="1008"/>
-      </w:pPr>
-    </w:lvl>
-    <w:lvl w:ilvl="5">
-      <w:start w:val="1"/>
-      <w:numFmt w:val="decimal"/>
-      <w:pStyle w:val="Heading6"/>
-      <w:lvlText w:val="%1.%2.%3.%4.%5.%6"/>
-      <w:lvlJc w:val="left"/>
-      <w:pPr>
-        <w:ind w:left="1152" w:hanging="1152"/>
-      </w:pPr>
-    </w:lvl>
-    <w:lvl w:ilvl="6">
-      <w:start w:val="1"/>
-      <w:numFmt w:val="decimal"/>
-      <w:pStyle w:val="Heading7"/>
-      <w:lvlText w:val="%1.%2.%3.%4.%5.%6.%7"/>
-      <w:lvlJc w:val="left"/>
-      <w:pPr>
-        <w:ind w:left="1296" w:hanging="1296"/>
-      </w:pPr>
-    </w:lvl>
-    <w:lvl w:ilvl="7">
-      <w:start w:val="1"/>
-      <w:numFmt w:val="decimal"/>
-      <w:pStyle w:val="Heading8"/>
-      <w:lvlText w:val="%1.%2.%3.%4.%5.%6.%7.%8"/>
-      <w:lvlJc w:val="left"/>
-      <w:pPr>
-        <w:ind w:left="1440" w:hanging="1440"/>
-      </w:pPr>
-    </w:lvl>
-    <w:lvl w:ilvl="8">
-      <w:start w:val="1"/>
-      <w:numFmt w:val="decimal"/>
-      <w:pStyle w:val="Heading9"/>
-      <w:lvlText w:val="%1.%2.%3.%4.%5.%6.%7.%8.%9"/>
-      <w:lvlJc w:val="left"/>
-      <w:pPr>
-        <w:ind w:left="1584" w:hanging="1584"/>
-      </w:pPr>
-    </w:lvl>
-  </w:abstractNum>
-  <w:abstractNum w:abstractNumId="29" w15:restartNumberingAfterBreak="0">
+  <w:abstractNum w:abstractNumId="18" w15:restartNumberingAfterBreak="0">
     <w:nsid w:val="528213B0"/>
     <w:multiLevelType w:val="multilevel"/>
     <w:tmpl w:val="1A5A5C10"/>
@@ -3312,7 +2562,7 @@
       </w:rPr>
     </w:lvl>
   </w:abstractNum>
-  <w:abstractNum w:abstractNumId="30" w15:restartNumberingAfterBreak="0">
+  <w:abstractNum w:abstractNumId="19" w15:restartNumberingAfterBreak="0">
     <w:nsid w:val="53A36788"/>
     <w:multiLevelType w:val="hybridMultilevel"/>
     <w:tmpl w:val="1642666E"/>
@@ -3425,7 +2675,7 @@
       </w:rPr>
     </w:lvl>
   </w:abstractNum>
-  <w:abstractNum w:abstractNumId="31" w15:restartNumberingAfterBreak="0">
+  <w:abstractNum w:abstractNumId="20" w15:restartNumberingAfterBreak="0">
     <w:nsid w:val="53D56A9F"/>
     <w:multiLevelType w:val="hybridMultilevel"/>
     <w:tmpl w:val="43C2FAC2"/>
@@ -3538,7 +2788,7 @@
       </w:rPr>
     </w:lvl>
   </w:abstractNum>
-  <w:abstractNum w:abstractNumId="32" w15:restartNumberingAfterBreak="0">
+  <w:abstractNum w:abstractNumId="21" w15:restartNumberingAfterBreak="0">
     <w:nsid w:val="54311173"/>
     <w:multiLevelType w:val="hybridMultilevel"/>
     <w:tmpl w:val="34E6CE7C"/>
@@ -3651,7 +2901,7 @@
       </w:rPr>
     </w:lvl>
   </w:abstractNum>
-  <w:abstractNum w:abstractNumId="33" w15:restartNumberingAfterBreak="0">
+  <w:abstractNum w:abstractNumId="22" w15:restartNumberingAfterBreak="0">
     <w:nsid w:val="54602E65"/>
     <w:multiLevelType w:val="hybridMultilevel"/>
     <w:tmpl w:val="18165040"/>
@@ -3764,7 +3014,7 @@
       </w:rPr>
     </w:lvl>
   </w:abstractNum>
-  <w:abstractNum w:abstractNumId="34" w15:restartNumberingAfterBreak="0">
+  <w:abstractNum w:abstractNumId="23" w15:restartNumberingAfterBreak="0">
     <w:nsid w:val="54B433CB"/>
     <w:multiLevelType w:val="hybridMultilevel"/>
     <w:tmpl w:val="42147876"/>
@@ -3877,7 +3127,7 @@
       </w:rPr>
     </w:lvl>
   </w:abstractNum>
-  <w:abstractNum w:abstractNumId="35" w15:restartNumberingAfterBreak="0">
+  <w:abstractNum w:abstractNumId="24" w15:restartNumberingAfterBreak="0">
     <w:nsid w:val="59B12FA3"/>
     <w:multiLevelType w:val="hybridMultilevel"/>
     <w:tmpl w:val="5F523A6E"/>
@@ -3990,7 +3240,7 @@
       </w:rPr>
     </w:lvl>
   </w:abstractNum>
-  <w:abstractNum w:abstractNumId="36" w15:restartNumberingAfterBreak="0">
+  <w:abstractNum w:abstractNumId="25" w15:restartNumberingAfterBreak="0">
     <w:nsid w:val="5E2F0289"/>
     <w:multiLevelType w:val="hybridMultilevel"/>
     <w:tmpl w:val="ED9AED86"/>
@@ -4103,7 +3353,7 @@
       </w:rPr>
     </w:lvl>
   </w:abstractNum>
-  <w:abstractNum w:abstractNumId="37" w15:restartNumberingAfterBreak="0">
+  <w:abstractNum w:abstractNumId="26" w15:restartNumberingAfterBreak="0">
     <w:nsid w:val="614A2CE1"/>
     <w:multiLevelType w:val="hybridMultilevel"/>
     <w:tmpl w:val="7C3EF000"/>
@@ -4217,7 +3467,7 @@
       </w:rPr>
     </w:lvl>
   </w:abstractNum>
-  <w:abstractNum w:abstractNumId="38" w15:restartNumberingAfterBreak="0">
+  <w:abstractNum w:abstractNumId="27" w15:restartNumberingAfterBreak="0">
     <w:nsid w:val="61AD7EFF"/>
     <w:multiLevelType w:val="hybridMultilevel"/>
     <w:tmpl w:val="84B233FC"/>
@@ -4330,7 +3580,7 @@
       </w:rPr>
     </w:lvl>
   </w:abstractNum>
-  <w:abstractNum w:abstractNumId="39" w15:restartNumberingAfterBreak="0">
+  <w:abstractNum w:abstractNumId="28" w15:restartNumberingAfterBreak="0">
     <w:nsid w:val="6ADE24D2"/>
     <w:multiLevelType w:val="hybridMultilevel"/>
     <w:tmpl w:val="900491F0"/>
@@ -4443,7 +3693,7 @@
       </w:rPr>
     </w:lvl>
   </w:abstractNum>
-  <w:abstractNum w:abstractNumId="40" w15:restartNumberingAfterBreak="0">
+  <w:abstractNum w:abstractNumId="29" w15:restartNumberingAfterBreak="0">
     <w:nsid w:val="6BAB5B6E"/>
     <w:multiLevelType w:val="hybridMultilevel"/>
     <w:tmpl w:val="9FB8D8DA"/>
@@ -4556,7 +3806,7 @@
       </w:rPr>
     </w:lvl>
   </w:abstractNum>
-  <w:abstractNum w:abstractNumId="41" w15:restartNumberingAfterBreak="0">
+  <w:abstractNum w:abstractNumId="30" w15:restartNumberingAfterBreak="0">
     <w:nsid w:val="719B0C66"/>
     <w:multiLevelType w:val="hybridMultilevel"/>
     <w:tmpl w:val="C5B8D798"/>
@@ -4669,7 +3919,7 @@
       </w:rPr>
     </w:lvl>
   </w:abstractNum>
-  <w:abstractNum w:abstractNumId="42" w15:restartNumberingAfterBreak="0">
+  <w:abstractNum w:abstractNumId="31" w15:restartNumberingAfterBreak="0">
     <w:nsid w:val="75882FD4"/>
     <w:multiLevelType w:val="hybridMultilevel"/>
     <w:tmpl w:val="15C44FC6"/>
@@ -4782,7 +4032,7 @@
       </w:rPr>
     </w:lvl>
   </w:abstractNum>
-  <w:abstractNum w:abstractNumId="43" w15:restartNumberingAfterBreak="0">
+  <w:abstractNum w:abstractNumId="32" w15:restartNumberingAfterBreak="0">
     <w:nsid w:val="785C2FAB"/>
     <w:multiLevelType w:val="multilevel"/>
     <w:tmpl w:val="BCAA4538"/>
@@ -4895,7 +4145,7 @@
       </w:rPr>
     </w:lvl>
   </w:abstractNum>
-  <w:abstractNum w:abstractNumId="44" w15:restartNumberingAfterBreak="0">
+  <w:abstractNum w:abstractNumId="33" w15:restartNumberingAfterBreak="0">
     <w:nsid w:val="7AAF557C"/>
     <w:multiLevelType w:val="hybridMultilevel"/>
     <w:tmpl w:val="17DA63EE"/>
@@ -5008,7 +4258,7 @@
       </w:rPr>
     </w:lvl>
   </w:abstractNum>
-  <w:abstractNum w:abstractNumId="45" w15:restartNumberingAfterBreak="0">
+  <w:abstractNum w:abstractNumId="34" w15:restartNumberingAfterBreak="0">
     <w:nsid w:val="7F1B7DB9"/>
     <w:multiLevelType w:val="hybridMultilevel"/>
     <w:tmpl w:val="FEE8BABE"/>
@@ -5122,142 +4372,109 @@
     </w:lvl>
   </w:abstractNum>
   <w:num w:numId="1">
-    <w:abstractNumId w:val="37"/>
+    <w:abstractNumId w:val="26"/>
   </w:num>
   <w:num w:numId="2">
+    <w:abstractNumId w:val="21"/>
+  </w:num>
+  <w:num w:numId="3">
+    <w:abstractNumId w:val="33"/>
+  </w:num>
+  <w:num w:numId="4">
+    <w:abstractNumId w:val="23"/>
+  </w:num>
+  <w:num w:numId="5">
+    <w:abstractNumId w:val="27"/>
+  </w:num>
+  <w:num w:numId="6">
+    <w:abstractNumId w:val="7"/>
+  </w:num>
+  <w:num w:numId="7">
+    <w:abstractNumId w:val="10"/>
+  </w:num>
+  <w:num w:numId="8">
     <w:abstractNumId w:val="32"/>
   </w:num>
-  <w:num w:numId="3">
-    <w:abstractNumId w:val="44"/>
+  <w:num w:numId="9">
+    <w:abstractNumId w:val="9"/>
   </w:num>
-  <w:num w:numId="4">
+  <w:num w:numId="10">
+    <w:abstractNumId w:val="8"/>
+  </w:num>
+  <w:num w:numId="11">
+    <w:abstractNumId w:val="12"/>
+  </w:num>
+  <w:num w:numId="12">
+    <w:abstractNumId w:val="5"/>
+  </w:num>
+  <w:num w:numId="13">
+    <w:abstractNumId w:val="18"/>
+  </w:num>
+  <w:num w:numId="14">
     <w:abstractNumId w:val="34"/>
   </w:num>
-  <w:num w:numId="5">
-    <w:abstractNumId w:val="38"/>
+  <w:num w:numId="15">
+    <w:abstractNumId w:val="22"/>
   </w:num>
-  <w:num w:numId="6">
+  <w:num w:numId="16">
+    <w:abstractNumId w:val="24"/>
+  </w:num>
+  <w:num w:numId="17">
+    <w:abstractNumId w:val="13"/>
+  </w:num>
+  <w:num w:numId="18">
+    <w:abstractNumId w:val="30"/>
+  </w:num>
+  <w:num w:numId="19">
+    <w:abstractNumId w:val="2"/>
+  </w:num>
+  <w:num w:numId="20">
+    <w:abstractNumId w:val="14"/>
+  </w:num>
+  <w:num w:numId="21">
+    <w:abstractNumId w:val="19"/>
+  </w:num>
+  <w:num w:numId="22">
+    <w:abstractNumId w:val="28"/>
+  </w:num>
+  <w:num w:numId="23">
+    <w:abstractNumId w:val="31"/>
+  </w:num>
+  <w:num w:numId="24">
+    <w:abstractNumId w:val="11"/>
+  </w:num>
+  <w:num w:numId="25">
+    <w:abstractNumId w:val="20"/>
+  </w:num>
+  <w:num w:numId="26">
+    <w:abstractNumId w:val="29"/>
+  </w:num>
+  <w:num w:numId="27">
+    <w:abstractNumId w:val="25"/>
+  </w:num>
+  <w:num w:numId="28">
     <w:abstractNumId w:val="17"/>
   </w:num>
-  <w:num w:numId="7">
-    <w:abstractNumId w:val="20"/>
+  <w:num w:numId="29">
+    <w:abstractNumId w:val="6"/>
   </w:num>
-  <w:num w:numId="8">
-    <w:abstractNumId w:val="43"/>
+  <w:num w:numId="30">
+    <w:abstractNumId w:val="1"/>
   </w:num>
-  <w:num w:numId="9">
-    <w:abstractNumId w:val="19"/>
-  </w:num>
-  <w:num w:numId="10">
-    <w:abstractNumId w:val="18"/>
-  </w:num>
-  <w:num w:numId="11">
-    <w:abstractNumId w:val="22"/>
-  </w:num>
-  <w:num w:numId="12">
+  <w:num w:numId="31">
     <w:abstractNumId w:val="15"/>
   </w:num>
-  <w:num w:numId="13">
-    <w:abstractNumId w:val="29"/>
-  </w:num>
-  <w:num w:numId="14">
-    <w:abstractNumId w:val="45"/>
-  </w:num>
-  <w:num w:numId="15">
-    <w:abstractNumId w:val="33"/>
-  </w:num>
-  <w:num w:numId="16">
-    <w:abstractNumId w:val="35"/>
-  </w:num>
-  <w:num w:numId="17">
-    <w:abstractNumId w:val="23"/>
-  </w:num>
-  <w:num w:numId="18">
-    <w:abstractNumId w:val="41"/>
-  </w:num>
-  <w:num w:numId="19">
-    <w:abstractNumId w:val="12"/>
-  </w:num>
-  <w:num w:numId="20">
-    <w:abstractNumId w:val="24"/>
-  </w:num>
-  <w:num w:numId="21">
-    <w:abstractNumId w:val="30"/>
-  </w:num>
-  <w:num w:numId="22">
-    <w:abstractNumId w:val="39"/>
-  </w:num>
-  <w:num w:numId="23">
-    <w:abstractNumId w:val="42"/>
-  </w:num>
-  <w:num w:numId="24">
-    <w:abstractNumId w:val="21"/>
-  </w:num>
-  <w:num w:numId="25">
-    <w:abstractNumId w:val="31"/>
-  </w:num>
-  <w:num w:numId="26">
-    <w:abstractNumId w:val="40"/>
-  </w:num>
-  <w:num w:numId="27">
-    <w:abstractNumId w:val="36"/>
-  </w:num>
-  <w:num w:numId="28">
-    <w:abstractNumId w:val="27"/>
-  </w:num>
-  <w:num w:numId="29">
+  <w:num w:numId="32">
     <w:abstractNumId w:val="16"/>
   </w:num>
-  <w:num w:numId="30">
-    <w:abstractNumId w:val="11"/>
-  </w:num>
-  <w:num w:numId="31">
-    <w:abstractNumId w:val="25"/>
-  </w:num>
-  <w:num w:numId="32">
-    <w:abstractNumId w:val="26"/>
-  </w:num>
   <w:num w:numId="33">
-    <w:abstractNumId w:val="14"/>
+    <w:abstractNumId w:val="4"/>
   </w:num>
   <w:num w:numId="34">
-    <w:abstractNumId w:val="13"/>
+    <w:abstractNumId w:val="3"/>
   </w:num>
   <w:num w:numId="35">
-    <w:abstractNumId w:val="10"/>
-  </w:num>
-  <w:num w:numId="36">
-    <w:abstractNumId w:val="28"/>
-  </w:num>
-  <w:num w:numId="37">
     <w:abstractNumId w:val="0"/>
-  </w:num>
-  <w:num w:numId="38">
-    <w:abstractNumId w:val="1"/>
-  </w:num>
-  <w:num w:numId="39">
-    <w:abstractNumId w:val="2"/>
-  </w:num>
-  <w:num w:numId="40">
-    <w:abstractNumId w:val="3"/>
-  </w:num>
-  <w:num w:numId="41">
-    <w:abstractNumId w:val="8"/>
-  </w:num>
-  <w:num w:numId="42">
-    <w:abstractNumId w:val="4"/>
-  </w:num>
-  <w:num w:numId="43">
-    <w:abstractNumId w:val="5"/>
-  </w:num>
-  <w:num w:numId="44">
-    <w:abstractNumId w:val="6"/>
-  </w:num>
-  <w:num w:numId="45">
-    <w:abstractNumId w:val="7"/>
-  </w:num>
-  <w:num w:numId="46">
-    <w:abstractNumId w:val="9"/>
   </w:num>
   <w:numIdMacAtCleanup w:val="35"/>
 </w:numbering>
@@ -5276,7 +4493,7 @@
     </w:rPrDefault>
     <w:pPrDefault/>
   </w:docDefaults>
-  <w:latentStyles w:defLockedState="0" w:defUIPriority="99" w:defSemiHidden="0" w:defUnhideWhenUsed="0" w:defQFormat="0" w:count="375">
+  <w:latentStyles w:defLockedState="0" w:defUIPriority="99" w:defSemiHidden="0" w:defUnhideWhenUsed="0" w:defQFormat="0" w:count="376">
     <w:lsdException w:name="Normal" w:uiPriority="0" w:qFormat="1"/>
     <w:lsdException w:name="heading 1" w:uiPriority="9" w:qFormat="1"/>
     <w:lsdException w:name="heading 2" w:semiHidden="1" w:uiPriority="9" w:unhideWhenUsed="1" w:qFormat="1"/>
@@ -5308,7 +4525,7 @@
     <w:lsdException w:name="Normal Indent" w:semiHidden="1" w:unhideWhenUsed="1"/>
     <w:lsdException w:name="footnote text" w:semiHidden="1" w:unhideWhenUsed="1"/>
     <w:lsdException w:name="annotation text" w:semiHidden="1" w:unhideWhenUsed="1"/>
-    <w:lsdException w:name="header" w:semiHidden="1" w:uiPriority="0" w:unhideWhenUsed="1"/>
+    <w:lsdException w:name="header" w:semiHidden="1" w:unhideWhenUsed="1"/>
     <w:lsdException w:name="footer" w:semiHidden="1" w:unhideWhenUsed="1"/>
     <w:lsdException w:name="index heading" w:semiHidden="1" w:unhideWhenUsed="1"/>
     <w:lsdException w:name="caption" w:semiHidden="1" w:uiPriority="35" w:unhideWhenUsed="1" w:qFormat="1"/>
@@ -5649,16 +4866,16 @@
     <w:lsdException w:name="List Table 6 Colorful Accent 6" w:uiPriority="51"/>
     <w:lsdException w:name="List Table 7 Colorful Accent 6" w:uiPriority="52"/>
     <w:lsdException w:name="Smart Hyperlink" w:semiHidden="1" w:unhideWhenUsed="1"/>
+    <w:lsdException w:name="Smart Link" w:semiHidden="1" w:unhideWhenUsed="1"/>
   </w:latentStyles>
   <w:style w:type="paragraph" w:default="1" w:styleId="Normal">
     <w:name w:val="Normal"/>
     <w:qFormat/>
-    <w:rsid w:val="00171BBC"/>
+    <w:rsid w:val="0048778E"/>
     <w:pPr>
-      <w:spacing w:before="120" w:after="240" w:line="240" w:lineRule="atLeast"/>
+      <w:spacing w:before="60" w:after="120" w:line="240" w:lineRule="atLeast"/>
     </w:pPr>
     <w:rPr>
-      <w:rFonts w:ascii="Helvetica Neue" w:hAnsi="Helvetica Neue"/>
       <w:sz w:val="20"/>
     </w:rPr>
   </w:style>
@@ -5669,20 +4886,17 @@
     <w:link w:val="Heading1Char"/>
     <w:uiPriority w:val="9"/>
     <w:qFormat/>
-    <w:rsid w:val="00E80134"/>
+    <w:rsid w:val="00566A0C"/>
     <w:pPr>
       <w:keepNext/>
       <w:keepLines/>
       <w:pageBreakBefore/>
-      <w:numPr>
-        <w:numId w:val="36"/>
-      </w:numPr>
       <w:spacing w:before="240"/>
       <w:outlineLvl w:val="0"/>
     </w:pPr>
     <w:rPr>
-      <w:rFonts w:eastAsiaTheme="majorEastAsia" w:cstheme="majorBidi"/>
-      <w:color w:val="C00000"/>
+      <w:rFonts w:asciiTheme="majorHAnsi" w:eastAsiaTheme="majorEastAsia" w:hAnsiTheme="majorHAnsi" w:cstheme="majorBidi"/>
+      <w:color w:val="2E74B5" w:themeColor="accent1" w:themeShade="BF"/>
       <w:sz w:val="32"/>
       <w:szCs w:val="32"/>
     </w:rPr>
@@ -5695,20 +4909,16 @@
     <w:uiPriority w:val="9"/>
     <w:unhideWhenUsed/>
     <w:qFormat/>
-    <w:rsid w:val="00FC6D37"/>
+    <w:rsid w:val="007B1A2A"/>
     <w:pPr>
       <w:keepNext/>
       <w:keepLines/>
-      <w:numPr>
-        <w:ilvl w:val="1"/>
-        <w:numId w:val="36"/>
-      </w:numPr>
-      <w:spacing w:before="40"/>
+      <w:spacing w:before="240"/>
       <w:outlineLvl w:val="1"/>
     </w:pPr>
     <w:rPr>
-      <w:rFonts w:eastAsiaTheme="majorEastAsia" w:cstheme="majorBidi"/>
-      <w:color w:val="2F2D2E"/>
+      <w:rFonts w:asciiTheme="majorHAnsi" w:eastAsiaTheme="majorEastAsia" w:hAnsiTheme="majorHAnsi" w:cstheme="majorBidi"/>
+      <w:color w:val="2E74B5" w:themeColor="accent1" w:themeShade="BF"/>
       <w:sz w:val="26"/>
       <w:szCs w:val="26"/>
     </w:rPr>
@@ -5721,20 +4931,16 @@
     <w:uiPriority w:val="9"/>
     <w:unhideWhenUsed/>
     <w:qFormat/>
-    <w:rsid w:val="00FC6D37"/>
+    <w:rsid w:val="00DF702A"/>
     <w:pPr>
       <w:keepNext/>
       <w:keepLines/>
-      <w:numPr>
-        <w:ilvl w:val="2"/>
-        <w:numId w:val="36"/>
-      </w:numPr>
       <w:spacing w:before="40"/>
       <w:outlineLvl w:val="2"/>
     </w:pPr>
     <w:rPr>
-      <w:rFonts w:eastAsiaTheme="majorEastAsia" w:cstheme="majorBidi"/>
-      <w:color w:val="2F2D2E"/>
+      <w:rFonts w:asciiTheme="majorHAnsi" w:eastAsiaTheme="majorEastAsia" w:hAnsiTheme="majorHAnsi" w:cstheme="majorBidi"/>
+      <w:color w:val="1F4D78" w:themeColor="accent1" w:themeShade="7F"/>
     </w:rPr>
   </w:style>
   <w:style w:type="paragraph" w:styleId="Heading4">
@@ -5745,22 +4951,18 @@
     <w:uiPriority w:val="9"/>
     <w:unhideWhenUsed/>
     <w:qFormat/>
-    <w:rsid w:val="00FC6D37"/>
+    <w:rsid w:val="006D0412"/>
     <w:pPr>
       <w:keepNext/>
       <w:keepLines/>
-      <w:numPr>
-        <w:ilvl w:val="3"/>
-        <w:numId w:val="36"/>
-      </w:numPr>
       <w:spacing w:before="40" w:after="0"/>
       <w:outlineLvl w:val="3"/>
     </w:pPr>
     <w:rPr>
-      <w:rFonts w:eastAsiaTheme="majorEastAsia" w:cstheme="majorBidi"/>
+      <w:rFonts w:asciiTheme="majorHAnsi" w:eastAsiaTheme="majorEastAsia" w:hAnsiTheme="majorHAnsi" w:cstheme="majorBidi"/>
       <w:i/>
       <w:iCs/>
-      <w:color w:val="2F2D2E"/>
+      <w:color w:val="2E74B5" w:themeColor="accent1" w:themeShade="BF"/>
     </w:rPr>
   </w:style>
   <w:style w:type="paragraph" w:styleId="Heading5">
@@ -5775,124 +4977,12 @@
     <w:pPr>
       <w:keepNext/>
       <w:keepLines/>
-      <w:numPr>
-        <w:ilvl w:val="4"/>
-        <w:numId w:val="36"/>
-      </w:numPr>
       <w:spacing w:before="40" w:after="0"/>
       <w:outlineLvl w:val="4"/>
     </w:pPr>
     <w:rPr>
       <w:rFonts w:asciiTheme="majorHAnsi" w:eastAsiaTheme="majorEastAsia" w:hAnsiTheme="majorHAnsi" w:cstheme="majorBidi"/>
       <w:color w:val="2E74B5" w:themeColor="accent1" w:themeShade="BF"/>
-    </w:rPr>
-  </w:style>
-  <w:style w:type="paragraph" w:styleId="Heading6">
-    <w:name w:val="heading 6"/>
-    <w:basedOn w:val="Normal"/>
-    <w:next w:val="Normal"/>
-    <w:link w:val="Heading6Char"/>
-    <w:uiPriority w:val="9"/>
-    <w:semiHidden/>
-    <w:unhideWhenUsed/>
-    <w:qFormat/>
-    <w:rsid w:val="007A4394"/>
-    <w:pPr>
-      <w:keepNext/>
-      <w:keepLines/>
-      <w:numPr>
-        <w:ilvl w:val="5"/>
-        <w:numId w:val="36"/>
-      </w:numPr>
-      <w:spacing w:before="40" w:after="0"/>
-      <w:outlineLvl w:val="5"/>
-    </w:pPr>
-    <w:rPr>
-      <w:rFonts w:asciiTheme="majorHAnsi" w:eastAsiaTheme="majorEastAsia" w:hAnsiTheme="majorHAnsi" w:cstheme="majorBidi"/>
-      <w:color w:val="1F4D78" w:themeColor="accent1" w:themeShade="7F"/>
-    </w:rPr>
-  </w:style>
-  <w:style w:type="paragraph" w:styleId="Heading7">
-    <w:name w:val="heading 7"/>
-    <w:basedOn w:val="Normal"/>
-    <w:next w:val="Normal"/>
-    <w:link w:val="Heading7Char"/>
-    <w:uiPriority w:val="9"/>
-    <w:semiHidden/>
-    <w:unhideWhenUsed/>
-    <w:qFormat/>
-    <w:rsid w:val="007A4394"/>
-    <w:pPr>
-      <w:keepNext/>
-      <w:keepLines/>
-      <w:numPr>
-        <w:ilvl w:val="6"/>
-        <w:numId w:val="36"/>
-      </w:numPr>
-      <w:spacing w:before="40" w:after="0"/>
-      <w:outlineLvl w:val="6"/>
-    </w:pPr>
-    <w:rPr>
-      <w:rFonts w:asciiTheme="majorHAnsi" w:eastAsiaTheme="majorEastAsia" w:hAnsiTheme="majorHAnsi" w:cstheme="majorBidi"/>
-      <w:i/>
-      <w:iCs/>
-      <w:color w:val="1F4D78" w:themeColor="accent1" w:themeShade="7F"/>
-    </w:rPr>
-  </w:style>
-  <w:style w:type="paragraph" w:styleId="Heading8">
-    <w:name w:val="heading 8"/>
-    <w:basedOn w:val="Normal"/>
-    <w:next w:val="Normal"/>
-    <w:link w:val="Heading8Char"/>
-    <w:uiPriority w:val="9"/>
-    <w:semiHidden/>
-    <w:unhideWhenUsed/>
-    <w:qFormat/>
-    <w:rsid w:val="007A4394"/>
-    <w:pPr>
-      <w:keepNext/>
-      <w:keepLines/>
-      <w:numPr>
-        <w:ilvl w:val="7"/>
-        <w:numId w:val="36"/>
-      </w:numPr>
-      <w:spacing w:before="40" w:after="0"/>
-      <w:outlineLvl w:val="7"/>
-    </w:pPr>
-    <w:rPr>
-      <w:rFonts w:asciiTheme="majorHAnsi" w:eastAsiaTheme="majorEastAsia" w:hAnsiTheme="majorHAnsi" w:cstheme="majorBidi"/>
-      <w:color w:val="272727" w:themeColor="text1" w:themeTint="D8"/>
-      <w:sz w:val="21"/>
-      <w:szCs w:val="21"/>
-    </w:rPr>
-  </w:style>
-  <w:style w:type="paragraph" w:styleId="Heading9">
-    <w:name w:val="heading 9"/>
-    <w:basedOn w:val="Normal"/>
-    <w:next w:val="Normal"/>
-    <w:link w:val="Heading9Char"/>
-    <w:uiPriority w:val="9"/>
-    <w:semiHidden/>
-    <w:unhideWhenUsed/>
-    <w:qFormat/>
-    <w:rsid w:val="007A4394"/>
-    <w:pPr>
-      <w:keepNext/>
-      <w:keepLines/>
-      <w:numPr>
-        <w:ilvl w:val="8"/>
-        <w:numId w:val="36"/>
-      </w:numPr>
-      <w:spacing w:before="40" w:after="0"/>
-      <w:outlineLvl w:val="8"/>
-    </w:pPr>
-    <w:rPr>
-      <w:rFonts w:asciiTheme="majorHAnsi" w:eastAsiaTheme="majorEastAsia" w:hAnsiTheme="majorHAnsi" w:cstheme="majorBidi"/>
-      <w:i/>
-      <w:iCs/>
-      <w:color w:val="272727" w:themeColor="text1" w:themeTint="D8"/>
-      <w:sz w:val="21"/>
-      <w:szCs w:val="21"/>
     </w:rPr>
   </w:style>
   <w:style w:type="character" w:default="1" w:styleId="DefaultParagraphFont">
@@ -5927,10 +5017,10 @@
     <w:basedOn w:val="DefaultParagraphFont"/>
     <w:link w:val="Heading1"/>
     <w:uiPriority w:val="9"/>
-    <w:rsid w:val="00E80134"/>
+    <w:rsid w:val="00566A0C"/>
     <w:rPr>
-      <w:rFonts w:ascii="Helvetica Neue" w:eastAsiaTheme="majorEastAsia" w:hAnsi="Helvetica Neue" w:cstheme="majorBidi"/>
-      <w:color w:val="C00000"/>
+      <w:rFonts w:asciiTheme="majorHAnsi" w:eastAsiaTheme="majorEastAsia" w:hAnsiTheme="majorHAnsi" w:cstheme="majorBidi"/>
+      <w:color w:val="2E74B5" w:themeColor="accent1" w:themeShade="BF"/>
       <w:sz w:val="32"/>
       <w:szCs w:val="32"/>
     </w:rPr>
@@ -5944,9 +5034,6 @@
     <w:qFormat/>
     <w:rsid w:val="008D156C"/>
     <w:pPr>
-      <w:numPr>
-        <w:numId w:val="0"/>
-      </w:numPr>
       <w:spacing w:before="480" w:line="276" w:lineRule="auto"/>
       <w:outlineLvl w:val="9"/>
     </w:pPr>
@@ -5967,7 +5054,7 @@
     <w:unhideWhenUsed/>
     <w:rsid w:val="008D156C"/>
     <w:pPr>
-      <w:spacing w:before="240" w:after="120"/>
+      <w:spacing w:before="240"/>
     </w:pPr>
     <w:rPr>
       <w:b/>
@@ -6113,10 +5200,10 @@
     <w:basedOn w:val="DefaultParagraphFont"/>
     <w:link w:val="Heading2"/>
     <w:uiPriority w:val="9"/>
-    <w:rsid w:val="00FC6D37"/>
+    <w:rsid w:val="007B1A2A"/>
     <w:rPr>
-      <w:rFonts w:ascii="Helvetica Neue" w:eastAsiaTheme="majorEastAsia" w:hAnsi="Helvetica Neue" w:cstheme="majorBidi"/>
-      <w:color w:val="2F2D2E"/>
+      <w:rFonts w:asciiTheme="majorHAnsi" w:eastAsiaTheme="majorEastAsia" w:hAnsiTheme="majorHAnsi" w:cstheme="majorBidi"/>
+      <w:color w:val="2E74B5" w:themeColor="accent1" w:themeShade="BF"/>
       <w:sz w:val="26"/>
       <w:szCs w:val="26"/>
     </w:rPr>
@@ -6126,11 +5213,10 @@
     <w:basedOn w:val="DefaultParagraphFont"/>
     <w:link w:val="Heading3"/>
     <w:uiPriority w:val="9"/>
-    <w:rsid w:val="00FC6D37"/>
+    <w:rsid w:val="00DF702A"/>
     <w:rPr>
-      <w:rFonts w:ascii="Helvetica Neue" w:eastAsiaTheme="majorEastAsia" w:hAnsi="Helvetica Neue" w:cstheme="majorBidi"/>
-      <w:color w:val="2F2D2E"/>
-      <w:sz w:val="20"/>
+      <w:rFonts w:asciiTheme="majorHAnsi" w:eastAsiaTheme="majorEastAsia" w:hAnsiTheme="majorHAnsi" w:cstheme="majorBidi"/>
+      <w:color w:val="1F4D78" w:themeColor="accent1" w:themeShade="7F"/>
     </w:rPr>
   </w:style>
   <w:style w:type="table" w:styleId="TableGrid">
@@ -6559,6 +5645,7 @@
     <w:name w:val="header"/>
     <w:basedOn w:val="Normal"/>
     <w:link w:val="HeaderChar"/>
+    <w:uiPriority w:val="99"/>
     <w:unhideWhenUsed/>
     <w:rsid w:val="00DF702A"/>
     <w:pPr>
@@ -6572,6 +5659,7 @@
     <w:name w:val="Header Char"/>
     <w:basedOn w:val="DefaultParagraphFont"/>
     <w:link w:val="Header"/>
+    <w:uiPriority w:val="99"/>
     <w:rsid w:val="00DF702A"/>
   </w:style>
   <w:style w:type="paragraph" w:styleId="Footer">
@@ -6807,13 +5895,12 @@
     <w:basedOn w:val="DefaultParagraphFont"/>
     <w:link w:val="Heading4"/>
     <w:uiPriority w:val="9"/>
-    <w:rsid w:val="00FC6D37"/>
+    <w:rsid w:val="006D0412"/>
     <w:rPr>
-      <w:rFonts w:ascii="Helvetica Neue" w:eastAsiaTheme="majorEastAsia" w:hAnsi="Helvetica Neue" w:cstheme="majorBidi"/>
+      <w:rFonts w:asciiTheme="majorHAnsi" w:eastAsiaTheme="majorEastAsia" w:hAnsiTheme="majorHAnsi" w:cstheme="majorBidi"/>
       <w:i/>
       <w:iCs/>
-      <w:color w:val="2F2D2E"/>
-      <w:sz w:val="20"/>
+      <w:color w:val="2E74B5" w:themeColor="accent1" w:themeShade="BF"/>
     </w:rPr>
   </w:style>
   <w:style w:type="character" w:customStyle="1" w:styleId="Heading5Char">
@@ -6831,27 +5918,20 @@
     <w:name w:val="Table Heading"/>
     <w:basedOn w:val="Normal"/>
     <w:qFormat/>
-    <w:rsid w:val="001B1E6E"/>
-    <w:pPr>
-      <w:spacing w:after="120"/>
-      <w:jc w:val="center"/>
-    </w:pPr>
+    <w:rsid w:val="0048778E"/>
     <w:rPr>
-      <w:rFonts w:asciiTheme="majorHAnsi" w:hAnsiTheme="majorHAnsi"/>
       <w:b/>
-      <w:color w:val="FFFFFF" w:themeColor="background1"/>
+      <w:bCs/>
     </w:rPr>
   </w:style>
   <w:style w:type="paragraph" w:customStyle="1" w:styleId="TableBody">
     <w:name w:val="Table Body"/>
     <w:basedOn w:val="Normal"/>
     <w:qFormat/>
-    <w:rsid w:val="00E34115"/>
-    <w:pPr>
-      <w:spacing w:after="120"/>
-    </w:pPr>
+    <w:rsid w:val="0048778E"/>
     <w:rPr>
-      <w:szCs w:val="20"/>
+      <w:b/>
+      <w:bCs/>
     </w:rPr>
   </w:style>
   <w:style w:type="character" w:styleId="CommentReference">
@@ -7170,181 +6250,92 @@
       <w:u w:val="single"/>
     </w:rPr>
   </w:style>
-  <w:style w:type="paragraph" w:customStyle="1" w:styleId="HeaderFooter">
-    <w:name w:val="Header &amp; Footer"/>
-    <w:rsid w:val="00FC6D37"/>
-    <w:pPr>
-      <w:tabs>
-        <w:tab w:val="right" w:pos="9632"/>
-      </w:tabs>
-      <w:spacing w:before="120"/>
-      <w:jc w:val="center"/>
-    </w:pPr>
-    <w:rPr>
-      <w:rFonts w:ascii="Helvetica Neue" w:eastAsia="Arial Unicode MS" w:hAnsi="Helvetica Neue" w:cs="Times New Roman"/>
-      <w:color w:val="7F7F7F" w:themeColor="text1" w:themeTint="80"/>
-      <w:sz w:val="17"/>
-      <w:szCs w:val="20"/>
-      <w:lang w:val="en-US"/>
-    </w:rPr>
+  <w:style w:type="table" w:styleId="GridTable1Light">
+    <w:name w:val="Grid Table 1 Light"/>
+    <w:basedOn w:val="TableNormal"/>
+    <w:uiPriority w:val="46"/>
+    <w:rsid w:val="003C2CCE"/>
+    <w:tblPr>
+      <w:tblStyleRowBandSize w:val="1"/>
+      <w:tblStyleColBandSize w:val="1"/>
+      <w:tblBorders>
+        <w:top w:val="single" w:sz="4" w:space="0" w:color="999999" w:themeColor="text1" w:themeTint="66"/>
+        <w:left w:val="single" w:sz="4" w:space="0" w:color="999999" w:themeColor="text1" w:themeTint="66"/>
+        <w:bottom w:val="single" w:sz="4" w:space="0" w:color="999999" w:themeColor="text1" w:themeTint="66"/>
+        <w:right w:val="single" w:sz="4" w:space="0" w:color="999999" w:themeColor="text1" w:themeTint="66"/>
+        <w:insideH w:val="single" w:sz="4" w:space="0" w:color="999999" w:themeColor="text1" w:themeTint="66"/>
+        <w:insideV w:val="single" w:sz="4" w:space="0" w:color="999999" w:themeColor="text1" w:themeTint="66"/>
+      </w:tblBorders>
+    </w:tblPr>
+    <w:tblStylePr w:type="firstRow">
+      <w:rPr>
+        <w:b/>
+        <w:bCs/>
+      </w:rPr>
+      <w:tblPr/>
+      <w:tcPr>
+        <w:tcBorders>
+          <w:bottom w:val="single" w:sz="12" w:space="0" w:color="666666" w:themeColor="text1" w:themeTint="99"/>
+        </w:tcBorders>
+      </w:tcPr>
+    </w:tblStylePr>
+    <w:tblStylePr w:type="lastRow">
+      <w:rPr>
+        <w:b/>
+        <w:bCs/>
+      </w:rPr>
+      <w:tblPr/>
+      <w:tcPr>
+        <w:tcBorders>
+          <w:top w:val="double" w:sz="2" w:space="0" w:color="666666" w:themeColor="text1" w:themeTint="99"/>
+        </w:tcBorders>
+      </w:tcPr>
+    </w:tblStylePr>
+    <w:tblStylePr w:type="firstCol">
+      <w:rPr>
+        <w:b/>
+        <w:bCs/>
+      </w:rPr>
+    </w:tblStylePr>
+    <w:tblStylePr w:type="lastCol">
+      <w:rPr>
+        <w:b/>
+        <w:bCs/>
+      </w:rPr>
+    </w:tblStylePr>
   </w:style>
-  <w:style w:type="character" w:customStyle="1" w:styleId="Heading6Char">
-    <w:name w:val="Heading 6 Char"/>
-    <w:basedOn w:val="DefaultParagraphFont"/>
-    <w:link w:val="Heading6"/>
-    <w:uiPriority w:val="9"/>
-    <w:semiHidden/>
-    <w:rsid w:val="007A4394"/>
-    <w:rPr>
-      <w:rFonts w:asciiTheme="majorHAnsi" w:eastAsiaTheme="majorEastAsia" w:hAnsiTheme="majorHAnsi" w:cstheme="majorBidi"/>
-      <w:color w:val="1F4D78" w:themeColor="accent1" w:themeShade="7F"/>
-      <w:sz w:val="20"/>
-    </w:rPr>
-  </w:style>
-  <w:style w:type="character" w:customStyle="1" w:styleId="Heading7Char">
-    <w:name w:val="Heading 7 Char"/>
-    <w:basedOn w:val="DefaultParagraphFont"/>
-    <w:link w:val="Heading7"/>
-    <w:uiPriority w:val="9"/>
-    <w:semiHidden/>
-    <w:rsid w:val="007A4394"/>
-    <w:rPr>
-      <w:rFonts w:asciiTheme="majorHAnsi" w:eastAsiaTheme="majorEastAsia" w:hAnsiTheme="majorHAnsi" w:cstheme="majorBidi"/>
-      <w:i/>
-      <w:iCs/>
-      <w:color w:val="1F4D78" w:themeColor="accent1" w:themeShade="7F"/>
-      <w:sz w:val="20"/>
-    </w:rPr>
-  </w:style>
-  <w:style w:type="character" w:customStyle="1" w:styleId="Heading8Char">
-    <w:name w:val="Heading 8 Char"/>
-    <w:basedOn w:val="DefaultParagraphFont"/>
-    <w:link w:val="Heading8"/>
-    <w:uiPriority w:val="9"/>
-    <w:semiHidden/>
-    <w:rsid w:val="007A4394"/>
-    <w:rPr>
-      <w:rFonts w:asciiTheme="majorHAnsi" w:eastAsiaTheme="majorEastAsia" w:hAnsiTheme="majorHAnsi" w:cstheme="majorBidi"/>
-      <w:color w:val="272727" w:themeColor="text1" w:themeTint="D8"/>
-      <w:sz w:val="21"/>
-      <w:szCs w:val="21"/>
-    </w:rPr>
-  </w:style>
-  <w:style w:type="character" w:customStyle="1" w:styleId="Heading9Char">
-    <w:name w:val="Heading 9 Char"/>
-    <w:basedOn w:val="DefaultParagraphFont"/>
-    <w:link w:val="Heading9"/>
-    <w:uiPriority w:val="9"/>
-    <w:semiHidden/>
-    <w:rsid w:val="007A4394"/>
-    <w:rPr>
-      <w:rFonts w:asciiTheme="majorHAnsi" w:eastAsiaTheme="majorEastAsia" w:hAnsiTheme="majorHAnsi" w:cstheme="majorBidi"/>
-      <w:i/>
-      <w:iCs/>
-      <w:color w:val="272727" w:themeColor="text1" w:themeTint="D8"/>
-      <w:sz w:val="21"/>
-      <w:szCs w:val="21"/>
-    </w:rPr>
-  </w:style>
-  <w:style w:type="paragraph" w:customStyle="1" w:styleId="SourceCode">
-    <w:name w:val="Source Code"/>
-    <w:basedOn w:val="Normal"/>
-    <w:qFormat/>
-    <w:rsid w:val="008A5C74"/>
-    <w:pPr>
-      <w:spacing w:before="0" w:after="0" w:line="240" w:lineRule="auto"/>
-    </w:pPr>
-    <w:rPr>
-      <w:rFonts w:ascii="Courier New" w:hAnsi="Courier New"/>
-    </w:rPr>
-  </w:style>
-  <w:style w:type="character" w:customStyle="1" w:styleId="VerbatimChar">
-    <w:name w:val="Verbatim Char"/>
-    <w:rsid w:val="00801762"/>
-    <w:rPr>
-      <w:rFonts w:ascii="Courier New" w:hAnsi="Courier New"/>
-      <w:sz w:val="20"/>
-    </w:rPr>
-  </w:style>
-  <w:style w:type="table" w:customStyle="1" w:styleId="TabelleRedguardHorizontal">
-    <w:name w:val="Tabelle Redguard Horizontal"/>
+  <w:style w:type="table" w:styleId="PlainTable3">
+    <w:name w:val="Plain Table 3"/>
     <w:basedOn w:val="TableNormal"/>
-    <w:uiPriority w:val="99"/>
-    <w:rsid w:val="00BD1FB9"/>
-    <w:pPr>
-      <w:spacing w:before="60" w:after="60" w:line="288" w:lineRule="auto"/>
-    </w:pPr>
-    <w:rPr>
-      <w:rFonts w:ascii="Helvetica Neue" w:eastAsia="Times New Roman" w:hAnsi="Helvetica Neue" w:cs="Times New Roman"/>
-      <w:sz w:val="18"/>
-      <w:szCs w:val="20"/>
-      <w:lang w:val="en-US"/>
-    </w:rPr>
+    <w:uiPriority w:val="43"/>
+    <w:rsid w:val="0048778E"/>
     <w:tblPr>
-      <w:tblInd w:w="85" w:type="dxa"/>
-      <w:tblBorders>
-        <w:insideH w:val="single" w:sz="4" w:space="0" w:color="BFBFBF" w:themeColor="background1" w:themeShade="BF"/>
-      </w:tblBorders>
-      <w:tblCellMar>
-        <w:left w:w="57" w:type="dxa"/>
-        <w:right w:w="170" w:type="dxa"/>
-      </w:tblCellMar>
+      <w:tblStyleRowBandSize w:val="1"/>
+      <w:tblStyleColBandSize w:val="1"/>
     </w:tblPr>
-    <w:tcPr>
-      <w:shd w:val="clear" w:color="auto" w:fill="auto"/>
-    </w:tcPr>
     <w:tblStylePr w:type="firstRow">
       <w:rPr>
         <w:b/>
+        <w:bCs/>
+        <w:caps/>
+      </w:rPr>
+      <w:tblPr/>
+      <w:tcPr>
+        <w:tcBorders>
+          <w:bottom w:val="single" w:sz="4" w:space="0" w:color="7F7F7F" w:themeColor="text1" w:themeTint="80"/>
+        </w:tcBorders>
+      </w:tcPr>
+    </w:tblStylePr>
+    <w:tblStylePr w:type="lastRow">
+      <w:rPr>
+        <w:b/>
+        <w:bCs/>
+        <w:caps/>
       </w:rPr>
       <w:tblPr/>
       <w:tcPr>
         <w:tcBorders>
           <w:top w:val="nil"/>
-          <w:left w:val="nil"/>
-          <w:bottom w:val="single" w:sz="4" w:space="0" w:color="D81921"/>
-          <w:right w:val="nil"/>
-          <w:insideH w:val="nil"/>
-          <w:insideV w:val="nil"/>
-          <w:tl2br w:val="nil"/>
-          <w:tr2bl w:val="nil"/>
-        </w:tcBorders>
-        <w:shd w:val="clear" w:color="auto" w:fill="auto"/>
-      </w:tcPr>
-    </w:tblStylePr>
-  </w:style>
-  <w:style w:type="table" w:styleId="PlainTable1">
-    <w:name w:val="Plain Table 1"/>
-    <w:basedOn w:val="TableNormal"/>
-    <w:uiPriority w:val="41"/>
-    <w:rsid w:val="00BD1FB9"/>
-    <w:tblPr>
-      <w:tblStyleRowBandSize w:val="1"/>
-      <w:tblStyleColBandSize w:val="1"/>
-      <w:tblBorders>
-        <w:top w:val="single" w:sz="4" w:space="0" w:color="BFBFBF" w:themeColor="background1" w:themeShade="BF"/>
-        <w:left w:val="single" w:sz="4" w:space="0" w:color="BFBFBF" w:themeColor="background1" w:themeShade="BF"/>
-        <w:bottom w:val="single" w:sz="4" w:space="0" w:color="BFBFBF" w:themeColor="background1" w:themeShade="BF"/>
-        <w:right w:val="single" w:sz="4" w:space="0" w:color="BFBFBF" w:themeColor="background1" w:themeShade="BF"/>
-        <w:insideH w:val="single" w:sz="4" w:space="0" w:color="BFBFBF" w:themeColor="background1" w:themeShade="BF"/>
-        <w:insideV w:val="single" w:sz="4" w:space="0" w:color="BFBFBF" w:themeColor="background1" w:themeShade="BF"/>
-      </w:tblBorders>
-    </w:tblPr>
-    <w:tblStylePr w:type="firstRow">
-      <w:rPr>
-        <w:b/>
-        <w:bCs/>
-      </w:rPr>
-    </w:tblStylePr>
-    <w:tblStylePr w:type="lastRow">
-      <w:rPr>
-        <w:b/>
-        <w:bCs/>
-      </w:rPr>
-      <w:tblPr/>
-      <w:tcPr>
-        <w:tcBorders>
-          <w:top w:val="double" w:sz="4" w:space="0" w:color="BFBFBF" w:themeColor="background1" w:themeShade="BF"/>
         </w:tcBorders>
       </w:tcPr>
     </w:tblStylePr>
@@ -7352,13 +6343,27 @@
       <w:rPr>
         <w:b/>
         <w:bCs/>
-      </w:rPr>
+        <w:caps/>
+      </w:rPr>
+      <w:tblPr/>
+      <w:tcPr>
+        <w:tcBorders>
+          <w:right w:val="single" w:sz="4" w:space="0" w:color="7F7F7F" w:themeColor="text1" w:themeTint="80"/>
+        </w:tcBorders>
+      </w:tcPr>
     </w:tblStylePr>
     <w:tblStylePr w:type="lastCol">
       <w:rPr>
         <w:b/>
         <w:bCs/>
-      </w:rPr>
+        <w:caps/>
+      </w:rPr>
+      <w:tblPr/>
+      <w:tcPr>
+        <w:tcBorders>
+          <w:left w:val="nil"/>
+        </w:tcBorders>
+      </w:tcPr>
     </w:tblStylePr>
     <w:tblStylePr w:type="band1Vert">
       <w:tblPr/>
@@ -7370,6 +6375,22 @@
       <w:tblPr/>
       <w:tcPr>
         <w:shd w:val="clear" w:color="auto" w:fill="F2F2F2" w:themeFill="background1" w:themeFillShade="F2"/>
+      </w:tcPr>
+    </w:tblStylePr>
+    <w:tblStylePr w:type="neCell">
+      <w:tblPr/>
+      <w:tcPr>
+        <w:tcBorders>
+          <w:left w:val="nil"/>
+        </w:tcBorders>
+      </w:tcPr>
+    </w:tblStylePr>
+    <w:tblStylePr w:type="nwCell">
+      <w:tblPr/>
+      <w:tcPr>
+        <w:tcBorders>
+          <w:right w:val="nil"/>
+        </w:tcBorders>
       </w:tcPr>
     </w:tblStylePr>
   </w:style>
@@ -7642,7 +6663,7 @@
 </file>
 
 <file path=customXml/itemProps1.xml><?xml version="1.0" encoding="utf-8"?>
-<ds:datastoreItem xmlns:ds="http://schemas.openxmlformats.org/officeDocument/2006/customXml" ds:itemID="{749C7901-2DB2-EA4B-9336-C7B74F2C8FBE}">
+<ds:datastoreItem xmlns:ds="http://schemas.openxmlformats.org/officeDocument/2006/customXml" ds:itemID="{975F3373-FB58-6247-B569-0848BE48976C}">
   <ds:schemaRefs>
     <ds:schemaRef ds:uri="http://schemas.openxmlformats.org/officeDocument/2006/bibliography"/>
   </ds:schemaRefs>

</xml_diff>